<commit_message>
update ch. 5 notes
</commit_message>
<xml_diff>
--- a/01-course-notes/05-methods-for-describing-a-numerical-variable.docx
+++ b/01-course-notes/05-methods-for-describing-a-numerical-variable.docx
@@ -57,10 +57,10 @@
         <w:pStyle w:val="FirstParagraph"/>
       </w:pPr>
       <w:r>
-        <w:t xml:space="preserve">In this chapter, we will consider descriptive methods appropriate for summarizing numerical variables.</w:t>
-      </w:r>
-    </w:p>
-    <w:bookmarkStart w:id="29" w:name="example-5.1-imdb-movie-reviews"/>
+        <w:t xml:space="preserve">Now, we will consider descriptive methods appropriate for summarizing numerical variables.</w:t>
+      </w:r>
+    </w:p>
+    <w:bookmarkStart w:id="30" w:name="example-5.1-imdb-movie-reviews"/>
     <w:p>
       <w:pPr>
         <w:pStyle w:val="Heading2"/>
@@ -324,6 +324,23 @@
       </w:pPr>
       <w:r>
         <w:rPr>
+          <w:rStyle w:val="FunctionTok"/>
+        </w:rPr>
+        <w:t xml:space="preserve">head</w:t>
+      </w:r>
+      <w:r>
+        <w:rPr>
+          <w:rStyle w:val="NormalTok"/>
+        </w:rPr>
+        <w:t xml:space="preserve">(movie_ratings)</w:t>
+      </w:r>
+    </w:p>
+    <w:p>
+      <w:pPr>
+        <w:pStyle w:val="SourceCode"/>
+      </w:pPr>
+      <w:r>
+        <w:rPr>
           <w:rStyle w:val="VerbatimChar"/>
         </w:rPr>
         <w:t xml:space="preserve"># A tibble: 6 × 6</w:t>
@@ -468,6 +485,7 @@
         <w:t xml:space="preserve">package will provide us with key summary statistics for a numerical variable:</w:t>
       </w:r>
     </w:p>
+    <w:bookmarkStart w:id="20" w:name="annotated-cell-2"/>
     <w:p>
       <w:pPr>
         <w:pStyle w:val="SourceCode"/>
@@ -522,6 +540,99 @@
           <w:rStyle w:val="NormalTok"/>
         </w:rPr>
         <w:t xml:space="preserve"> movie_ratings)</w:t>
+      </w:r>
+    </w:p>
+    <w:bookmarkEnd w:id="20"/>
+    <w:p>
+      <w:pPr>
+        <w:pStyle w:val="DefinitionTerm"/>
+      </w:pPr>
+      <w:r>
+        <w:t xml:space="preserve">Line 1</w:t>
+      </w:r>
+    </w:p>
+    <w:p>
+      <w:pPr>
+        <w:pStyle w:val="Definition"/>
+      </w:pPr>
+      <w:r>
+        <w:t xml:space="preserve">Load the</w:t>
+      </w:r>
+      <w:r>
+        <w:t xml:space="preserve"> </w:t>
+      </w:r>
+      <w:r>
+        <w:rPr>
+          <w:rStyle w:val="VerbatimChar"/>
+        </w:rPr>
+        <w:t xml:space="preserve">mosaic</w:t>
+      </w:r>
+      <w:r>
+        <w:t xml:space="preserve"> </w:t>
+      </w:r>
+      <w:r>
+        <w:t xml:space="preserve">package to access the desired functions.</w:t>
+      </w:r>
+    </w:p>
+    <w:p>
+      <w:pPr>
+        <w:pStyle w:val="DefinitionTerm"/>
+      </w:pPr>
+      <w:r>
+        <w:t xml:space="preserve">Line 2</w:t>
+      </w:r>
+    </w:p>
+    <w:p>
+      <w:pPr>
+        <w:pStyle w:val="Definition"/>
+      </w:pPr>
+      <w:r>
+        <w:t xml:space="preserve">Using the</w:t>
+      </w:r>
+      <w:r>
+        <w:t xml:space="preserve"> </w:t>
+      </w:r>
+      <w:r>
+        <w:rPr>
+          <w:rStyle w:val="VerbatimChar"/>
+        </w:rPr>
+        <w:t xml:space="preserve">favstats()</w:t>
+      </w:r>
+      <w:r>
+        <w:t xml:space="preserve"> </w:t>
+      </w:r>
+      <w:r>
+        <w:t xml:space="preserve">function, designate your</w:t>
+      </w:r>
+      <w:r>
+        <w:t xml:space="preserve"> </w:t>
+      </w:r>
+      <w:r>
+        <w:rPr>
+          <w:rStyle w:val="VerbatimChar"/>
+        </w:rPr>
+        <w:t xml:space="preserve">~ variable</w:t>
+      </w:r>
+      <w:r>
+        <w:t xml:space="preserve"> </w:t>
+      </w:r>
+      <w:r>
+        <w:t xml:space="preserve">and your</w:t>
+      </w:r>
+      <w:r>
+        <w:t xml:space="preserve"> </w:t>
+      </w:r>
+      <w:r>
+        <w:rPr>
+          <w:rStyle w:val="VerbatimChar"/>
+        </w:rPr>
+        <w:t xml:space="preserve">data =</w:t>
+      </w:r>
+      <w:r>
+        <w:t xml:space="preserve"> </w:t>
+      </w:r>
+      <w:r>
+        <w:t xml:space="preserve">set.</w:t>
       </w:r>
     </w:p>
     <w:p>
@@ -594,18 +705,18 @@
                 <wp:inline>
                   <wp:extent cx="152400" cy="152400"/>
                   <wp:effectExtent b="0" l="0" r="0" t="0"/>
-                  <wp:docPr descr="" title="" id="21" name="Picture"/>
+                  <wp:docPr descr="" title="" id="22" name="Picture"/>
                   <a:graphic>
                     <a:graphicData uri="http://schemas.openxmlformats.org/drawingml/2006/picture">
                       <pic:pic>
                         <pic:nvPicPr>
-                          <pic:cNvPr descr="C:\Users\erobin17\AppData\Local\Programs\Quarto\share\formats\docx\note.png" id="22" name="Picture"/>
+                          <pic:cNvPr descr="C:\Users\erobin17\AppData\Local\Programs\Quarto\share\formats\docx\note.png" id="23" name="Picture"/>
                           <pic:cNvPicPr>
                             <a:picLocks noChangeArrowheads="1" noChangeAspect="1"/>
                           </pic:cNvPicPr>
                         </pic:nvPicPr>
                         <pic:blipFill>
-                          <a:blip r:embed="rId20"/>
+                          <a:blip r:embed="rId21"/>
                           <a:stretch>
                             <a:fillRect/>
                           </a:stretch>
@@ -853,18 +964,18 @@
           <wp:inline>
             <wp:extent cx="5334000" cy="1333500"/>
             <wp:effectExtent b="0" l="0" r="0" t="0"/>
-            <wp:docPr descr="" title="" id="24" name="Picture"/>
+            <wp:docPr descr="" title="" id="25" name="Picture"/>
             <a:graphic>
               <a:graphicData uri="http://schemas.openxmlformats.org/drawingml/2006/picture">
                 <pic:pic>
                   <pic:nvPicPr>
-                    <pic:cNvPr descr="05-methods-for-describing-a-numerical-variable_files/figure-docx/dotplot-orig-1.png" id="25" name="Picture"/>
+                    <pic:cNvPr descr="05-methods-for-describing-a-numerical-variable_files/figure-docx/dotplot-orig-1.png" id="26" name="Picture"/>
                     <pic:cNvPicPr>
                       <a:picLocks noChangeArrowheads="1" noChangeAspect="1"/>
                     </pic:cNvPicPr>
                   </pic:nvPicPr>
                   <pic:blipFill>
-                    <a:blip r:embed="rId23"/>
+                    <a:blip r:embed="rId24"/>
                     <a:stretch>
                       <a:fillRect/>
                     </a:stretch>
@@ -900,18 +1011,18 @@
           <wp:inline>
             <wp:extent cx="5334000" cy="1333500"/>
             <wp:effectExtent b="0" l="0" r="0" t="0"/>
-            <wp:docPr descr="" title="" id="27" name="Picture"/>
+            <wp:docPr descr="" title="" id="28" name="Picture"/>
             <a:graphic>
               <a:graphicData uri="http://schemas.openxmlformats.org/drawingml/2006/picture">
                 <pic:pic>
                   <pic:nvPicPr>
-                    <pic:cNvPr descr="05-methods-for-describing-a-numerical-variable_files/figure-docx/dotplot-simulated-1.png" id="28" name="Picture"/>
+                    <pic:cNvPr descr="05-methods-for-describing-a-numerical-variable_files/figure-docx/dotplot-simulated-1.png" id="29" name="Picture"/>
                     <pic:cNvPicPr>
                       <a:picLocks noChangeArrowheads="1" noChangeAspect="1"/>
                     </pic:cNvPicPr>
                   </pic:nvPicPr>
                   <pic:blipFill>
-                    <a:blip r:embed="rId26"/>
+                    <a:blip r:embed="rId27"/>
                     <a:stretch>
                       <a:fillRect/>
                     </a:stretch>
@@ -986,8 +1097,8 @@
         <w:t xml:space="preserve">Interpret the value of the standard deviation in the context of these data.</w:t>
       </w:r>
     </w:p>
-    <w:bookmarkEnd w:id="29"/>
-    <w:bookmarkStart w:id="53" w:name="graphical-summaries-of-numerical-data"/>
+    <w:bookmarkEnd w:id="30"/>
+    <w:bookmarkStart w:id="56" w:name="graphical-summaries-of-numerical-data"/>
     <w:p>
       <w:pPr>
         <w:pStyle w:val="Heading2"/>
@@ -1004,7 +1115,7 @@
         <w:t xml:space="preserve">In this section, we will discuss common methods for graphing numerical data. Graphs conveniently allow us to examine both the location and the variability in a data set. Moreover, we gain insight into the shape of a data distribution.</w:t>
       </w:r>
     </w:p>
-    <w:bookmarkStart w:id="33" w:name="dotplots"/>
+    <w:bookmarkStart w:id="35" w:name="dotplots"/>
     <w:p>
       <w:pPr>
         <w:pStyle w:val="Heading3"/>
@@ -1033,28 +1144,346 @@
         <w:t xml:space="preserve"> </w:t>
       </w:r>
       <w:r>
-        <w:t xml:space="preserve">variable from the movies data set. In a dotplot, the quantitative variable goes on the x-axis,</w:t>
-      </w:r>
-      <w:r>
+        <w:t xml:space="preserve">variable from the movies data set.</w:t>
+      </w:r>
+    </w:p>
+    <w:bookmarkStart w:id="31" w:name="annotated-cell-3"/>
+    <w:p>
+      <w:pPr>
+        <w:pStyle w:val="SourceCode"/>
+      </w:pPr>
+      <w:r>
+        <w:rPr>
+          <w:rStyle w:val="FunctionTok"/>
+        </w:rPr>
+        <w:t xml:space="preserve">ggplot</w:t>
+      </w:r>
+      <w:r>
+        <w:rPr>
+          <w:rStyle w:val="NormalTok"/>
+        </w:rPr>
+        <w:t xml:space="preserve">(</w:t>
+      </w:r>
+      <w:r>
+        <w:rPr>
+          <w:rStyle w:val="AttributeTok"/>
+        </w:rPr>
+        <w:t xml:space="preserve">data =</w:t>
+      </w:r>
+      <w:r>
+        <w:rPr>
+          <w:rStyle w:val="NormalTok"/>
+        </w:rPr>
+        <w:t xml:space="preserve"> movie_ratings,</w:t>
+      </w:r>
+      <w:r>
+        <w:br/>
+      </w:r>
+      <w:r>
+        <w:rPr>
+          <w:rStyle w:val="NormalTok"/>
+        </w:rPr>
+        <w:t xml:space="preserve">       </w:t>
+      </w:r>
+      <w:r>
+        <w:rPr>
+          <w:rStyle w:val="AttributeTok"/>
+        </w:rPr>
+        <w:t xml:space="preserve">mapping =</w:t>
+      </w:r>
+      <w:r>
+        <w:rPr>
+          <w:rStyle w:val="NormalTok"/>
+        </w:rPr>
         <w:t xml:space="preserve"> </w:t>
       </w:r>
       <w:r>
-        <w:t xml:space="preserve">which is why the code says</w:t>
-      </w:r>
-      <w:r>
+        <w:rPr>
+          <w:rStyle w:val="FunctionTok"/>
+        </w:rPr>
+        <w:t xml:space="preserve">aes</w:t>
+      </w:r>
+      <w:r>
+        <w:rPr>
+          <w:rStyle w:val="NormalTok"/>
+        </w:rPr>
+        <w:t xml:space="preserve">(</w:t>
+      </w:r>
+      <w:r>
+        <w:rPr>
+          <w:rStyle w:val="AttributeTok"/>
+        </w:rPr>
+        <w:t xml:space="preserve">x =</w:t>
+      </w:r>
+      <w:r>
+        <w:rPr>
+          <w:rStyle w:val="NormalTok"/>
+        </w:rPr>
+        <w:t xml:space="preserve"> averageRating)</w:t>
+      </w:r>
+      <w:r>
+        <w:br/>
+      </w:r>
+      <w:r>
+        <w:rPr>
+          <w:rStyle w:val="NormalTok"/>
+        </w:rPr>
+        <w:t xml:space="preserve">       ) </w:t>
+      </w:r>
+      <w:r>
+        <w:rPr>
+          <w:rStyle w:val="SpecialCharTok"/>
+        </w:rPr>
+        <w:t xml:space="preserve">+</w:t>
+      </w:r>
+      <w:r>
+        <w:br/>
+      </w:r>
+      <w:r>
+        <w:rPr>
+          <w:rStyle w:val="NormalTok"/>
+        </w:rPr>
+        <w:t xml:space="preserve">  </w:t>
+      </w:r>
+      <w:r>
+        <w:rPr>
+          <w:rStyle w:val="FunctionTok"/>
+        </w:rPr>
+        <w:t xml:space="preserve">geom_dotplot</w:t>
+      </w:r>
+      <w:r>
+        <w:rPr>
+          <w:rStyle w:val="NormalTok"/>
+        </w:rPr>
+        <w:t xml:space="preserve">(</w:t>
+      </w:r>
+      <w:r>
+        <w:rPr>
+          <w:rStyle w:val="AttributeTok"/>
+        </w:rPr>
+        <w:t xml:space="preserve">dotsize =</w:t>
+      </w:r>
+      <w:r>
+        <w:rPr>
+          <w:rStyle w:val="NormalTok"/>
+        </w:rPr>
         <w:t xml:space="preserve"> </w:t>
       </w:r>
       <w:r>
         <w:rPr>
+          <w:rStyle w:val="FloatTok"/>
+        </w:rPr>
+        <w:t xml:space="preserve">0.5</w:t>
+      </w:r>
+      <w:r>
+        <w:rPr>
+          <w:rStyle w:val="NormalTok"/>
+        </w:rPr>
+        <w:t xml:space="preserve">,</w:t>
+      </w:r>
+      <w:r>
+        <w:br/>
+      </w:r>
+      <w:r>
+        <w:rPr>
+          <w:rStyle w:val="NormalTok"/>
+        </w:rPr>
+        <w:t xml:space="preserve">               </w:t>
+      </w:r>
+      <w:r>
+        <w:rPr>
+          <w:rStyle w:val="AttributeTok"/>
+        </w:rPr>
+        <w:t xml:space="preserve">method =</w:t>
+      </w:r>
+      <w:r>
+        <w:rPr>
+          <w:rStyle w:val="NormalTok"/>
+        </w:rPr>
+        <w:t xml:space="preserve"> </w:t>
+      </w:r>
+      <w:r>
+        <w:rPr>
+          <w:rStyle w:val="StringTok"/>
+        </w:rPr>
+        <w:t xml:space="preserve">"histodot"</w:t>
+      </w:r>
+      <w:r>
+        <w:br/>
+      </w:r>
+      <w:r>
+        <w:rPr>
+          <w:rStyle w:val="NormalTok"/>
+        </w:rPr>
+        <w:t xml:space="preserve">               ) </w:t>
+      </w:r>
+      <w:r>
+        <w:rPr>
+          <w:rStyle w:val="SpecialCharTok"/>
+        </w:rPr>
+        <w:t xml:space="preserve">+</w:t>
+      </w:r>
+      <w:r>
+        <w:br/>
+      </w:r>
+      <w:r>
+        <w:rPr>
+          <w:rStyle w:val="NormalTok"/>
+        </w:rPr>
+        <w:t xml:space="preserve">  </w:t>
+      </w:r>
+      <w:r>
+        <w:rPr>
+          <w:rStyle w:val="FunctionTok"/>
+        </w:rPr>
+        <w:t xml:space="preserve">labs</w:t>
+      </w:r>
+      <w:r>
+        <w:rPr>
+          <w:rStyle w:val="NormalTok"/>
+        </w:rPr>
+        <w:t xml:space="preserve">(</w:t>
+      </w:r>
+      <w:r>
+        <w:rPr>
+          <w:rStyle w:val="AttributeTok"/>
+        </w:rPr>
+        <w:t xml:space="preserve">title =</w:t>
+      </w:r>
+      <w:r>
+        <w:rPr>
+          <w:rStyle w:val="NormalTok"/>
+        </w:rPr>
+        <w:t xml:space="preserve"> </w:t>
+      </w:r>
+      <w:r>
+        <w:rPr>
+          <w:rStyle w:val="StringTok"/>
+        </w:rPr>
+        <w:t xml:space="preserve">"Score of Movies from 2020"</w:t>
+      </w:r>
+      <w:r>
+        <w:rPr>
+          <w:rStyle w:val="NormalTok"/>
+        </w:rPr>
+        <w:t xml:space="preserve">,</w:t>
+      </w:r>
+      <w:r>
+        <w:br/>
+      </w:r>
+      <w:r>
+        <w:rPr>
+          <w:rStyle w:val="NormalTok"/>
+        </w:rPr>
+        <w:t xml:space="preserve">       </w:t>
+      </w:r>
+      <w:r>
+        <w:rPr>
+          <w:rStyle w:val="AttributeTok"/>
+        </w:rPr>
+        <w:t xml:space="preserve">x =</w:t>
+      </w:r>
+      <w:r>
+        <w:rPr>
+          <w:rStyle w:val="NormalTok"/>
+        </w:rPr>
+        <w:t xml:space="preserve"> </w:t>
+      </w:r>
+      <w:r>
+        <w:rPr>
+          <w:rStyle w:val="StringTok"/>
+        </w:rPr>
+        <w:t xml:space="preserve">"IMDb Score (Average Rating)"</w:t>
+      </w:r>
+      <w:r>
+        <w:rPr>
+          <w:rStyle w:val="NormalTok"/>
+        </w:rPr>
+        <w:t xml:space="preserve">,</w:t>
+      </w:r>
+      <w:r>
+        <w:br/>
+      </w:r>
+      <w:r>
+        <w:rPr>
+          <w:rStyle w:val="NormalTok"/>
+        </w:rPr>
+        <w:t xml:space="preserve">       </w:t>
+      </w:r>
+      <w:r>
+        <w:rPr>
+          <w:rStyle w:val="AttributeTok"/>
+        </w:rPr>
+        <w:t xml:space="preserve">y =</w:t>
+      </w:r>
+      <w:r>
+        <w:rPr>
+          <w:rStyle w:val="NormalTok"/>
+        </w:rPr>
+        <w:t xml:space="preserve"> </w:t>
+      </w:r>
+      <w:r>
+        <w:rPr>
+          <w:rStyle w:val="StringTok"/>
+        </w:rPr>
+        <w:t xml:space="preserve">"Number of ___________"</w:t>
+      </w:r>
+      <w:r>
+        <w:br/>
+      </w:r>
+      <w:r>
+        <w:rPr>
+          <w:rStyle w:val="NormalTok"/>
+        </w:rPr>
+        <w:t xml:space="preserve">       )</w:t>
+      </w:r>
+    </w:p>
+    <w:bookmarkEnd w:id="31"/>
+    <w:p>
+      <w:pPr>
+        <w:pStyle w:val="DefinitionTerm"/>
+      </w:pPr>
+      <w:r>
+        <w:t xml:space="preserve">Line 1</w:t>
+      </w:r>
+    </w:p>
+    <w:p>
+      <w:pPr>
+        <w:pStyle w:val="Definition"/>
+      </w:pPr>
+      <w:r>
+        <w:t xml:space="preserve">Using the</w:t>
+      </w:r>
+      <w:r>
+        <w:t xml:space="preserve"> </w:t>
+      </w:r>
+      <w:r>
+        <w:rPr>
           <w:rStyle w:val="VerbatimChar"/>
         </w:rPr>
-        <w:t xml:space="preserve">x = averageRating</w:t>
+        <w:t xml:space="preserve">ggplot()</w:t>
       </w:r>
       <w:r>
         <w:t xml:space="preserve"> </w:t>
       </w:r>
       <w:r>
-        <w:t xml:space="preserve">inside of the</w:t>
+        <w:t xml:space="preserve">function, tell R the data set name,</w:t>
+      </w:r>
+    </w:p>
+    <w:p>
+      <w:pPr>
+        <w:pStyle w:val="DefinitionTerm"/>
+      </w:pPr>
+      <w:r>
+        <w:t xml:space="preserve">Line 2</w:t>
+      </w:r>
+    </w:p>
+    <w:p>
+      <w:pPr>
+        <w:pStyle w:val="Definition"/>
+      </w:pPr>
+      <w:r>
+        <w:t xml:space="preserve">and the</w:t>
       </w:r>
       <w:r>
         <w:t xml:space="preserve"> </w:t>
@@ -1063,370 +1492,144 @@
         <w:rPr>
           <w:rStyle w:val="VerbatimChar"/>
         </w:rPr>
-        <w:t xml:space="preserve">aes()</w:t>
+        <w:t xml:space="preserve">aes(x = ____)</w:t>
       </w:r>
       <w:r>
         <w:t xml:space="preserve"> </w:t>
       </w:r>
       <w:r>
-        <w:t xml:space="preserve">function.</w:t>
-      </w:r>
-    </w:p>
-    <w:p>
-      <w:pPr>
-        <w:pStyle w:val="SourceCode"/>
-      </w:pPr>
-      <w:r>
-        <w:rPr>
-          <w:rStyle w:val="FunctionTok"/>
-        </w:rPr>
-        <w:t xml:space="preserve">ggplot</w:t>
-      </w:r>
-      <w:r>
-        <w:rPr>
-          <w:rStyle w:val="NormalTok"/>
-        </w:rPr>
-        <w:t xml:space="preserve">(</w:t>
-      </w:r>
-      <w:r>
-        <w:rPr>
-          <w:rStyle w:val="AttributeTok"/>
-        </w:rPr>
-        <w:t xml:space="preserve">data =</w:t>
-      </w:r>
-      <w:r>
-        <w:rPr>
-          <w:rStyle w:val="NormalTok"/>
-        </w:rPr>
-        <w:t xml:space="preserve"> movie_ratings, </w:t>
-      </w:r>
-      <w:r>
-        <w:br/>
-      </w:r>
-      <w:r>
-        <w:rPr>
-          <w:rStyle w:val="NormalTok"/>
-        </w:rPr>
-        <w:t xml:space="preserve">       </w:t>
-      </w:r>
-      <w:r>
-        <w:rPr>
-          <w:rStyle w:val="AttributeTok"/>
-        </w:rPr>
-        <w:t xml:space="preserve">mapping =</w:t>
-      </w:r>
-      <w:r>
-        <w:rPr>
-          <w:rStyle w:val="NormalTok"/>
-        </w:rPr>
+        <w:t xml:space="preserve">quantitative variable.</w:t>
+      </w:r>
+    </w:p>
+    <w:p>
+      <w:pPr>
+        <w:pStyle w:val="DefinitionTerm"/>
+      </w:pPr>
+      <w:r>
+        <w:t xml:space="preserve">Line 4</w:t>
+      </w:r>
+    </w:p>
+    <w:p>
+      <w:pPr>
+        <w:pStyle w:val="Definition"/>
+      </w:pPr>
+      <w:r>
+        <w:t xml:space="preserve">The geometric object we want to display is a</w:t>
+      </w:r>
+      <w:r>
         <w:t xml:space="preserve"> </w:t>
       </w:r>
       <w:r>
         <w:rPr>
-          <w:rStyle w:val="FunctionTok"/>
-        </w:rPr>
-        <w:t xml:space="preserve">aes</w:t>
-      </w:r>
-      <w:r>
-        <w:rPr>
-          <w:rStyle w:val="NormalTok"/>
-        </w:rPr>
-        <w:t xml:space="preserve">(</w:t>
-      </w:r>
-      <w:r>
-        <w:rPr>
-          <w:rStyle w:val="AttributeTok"/>
-        </w:rPr>
-        <w:t xml:space="preserve">x =</w:t>
-      </w:r>
-      <w:r>
-        <w:rPr>
-          <w:rStyle w:val="NormalTok"/>
-        </w:rPr>
-        <w:t xml:space="preserve"> averageRating)) </w:t>
-      </w:r>
-      <w:r>
-        <w:rPr>
-          <w:rStyle w:val="SpecialCharTok"/>
-        </w:rPr>
-        <w:t xml:space="preserve">+</w:t>
-      </w:r>
-      <w:r>
-        <w:br/>
-      </w:r>
-      <w:r>
-        <w:rPr>
-          <w:rStyle w:val="NormalTok"/>
-        </w:rPr>
-        <w:t xml:space="preserve">  </w:t>
-      </w:r>
-      <w:r>
-        <w:rPr>
-          <w:rStyle w:val="FunctionTok"/>
+          <w:rStyle w:val="VerbatimChar"/>
         </w:rPr>
         <w:t xml:space="preserve">geom_dotplot</w:t>
       </w:r>
       <w:r>
-        <w:rPr>
-          <w:rStyle w:val="NormalTok"/>
-        </w:rPr>
-        <w:t xml:space="preserve">(</w:t>
-      </w:r>
-      <w:r>
-        <w:rPr>
-          <w:rStyle w:val="AttributeTok"/>
-        </w:rPr>
-        <w:t xml:space="preserve">dotsize =</w:t>
-      </w:r>
-      <w:r>
-        <w:rPr>
-          <w:rStyle w:val="NormalTok"/>
-        </w:rPr>
+        <w:t xml:space="preserve">. We can adjust the</w:t>
+      </w:r>
+      <w:r>
         <w:t xml:space="preserve"> </w:t>
       </w:r>
       <w:r>
         <w:rPr>
-          <w:rStyle w:val="FloatTok"/>
-        </w:rPr>
-        <w:t xml:space="preserve">0.5</w:t>
-      </w:r>
-      <w:r>
-        <w:rPr>
-          <w:rStyle w:val="NormalTok"/>
-        </w:rPr>
-        <w:t xml:space="preserve">, </w:t>
-      </w:r>
-      <w:r>
-        <w:br/>
-      </w:r>
-      <w:r>
-        <w:rPr>
-          <w:rStyle w:val="NormalTok"/>
-        </w:rPr>
-        <w:t xml:space="preserve">               </w:t>
-      </w:r>
-      <w:r>
-        <w:rPr>
-          <w:rStyle w:val="AttributeTok"/>
-        </w:rPr>
-        <w:t xml:space="preserve">method =</w:t>
-      </w:r>
-      <w:r>
-        <w:rPr>
-          <w:rStyle w:val="NormalTok"/>
-        </w:rPr>
-        <w:t xml:space="preserve"> </w:t>
-      </w:r>
-      <w:r>
-        <w:rPr>
-          <w:rStyle w:val="StringTok"/>
-        </w:rPr>
-        <w:t xml:space="preserve">"histodot"</w:t>
-      </w:r>
-      <w:r>
-        <w:rPr>
-          <w:rStyle w:val="NormalTok"/>
-        </w:rPr>
-        <w:t xml:space="preserve">) </w:t>
-      </w:r>
-      <w:r>
-        <w:rPr>
-          <w:rStyle w:val="SpecialCharTok"/>
-        </w:rPr>
-        <w:t xml:space="preserve">+</w:t>
-      </w:r>
-      <w:r>
-        <w:br/>
-      </w:r>
-      <w:r>
-        <w:rPr>
-          <w:rStyle w:val="NormalTok"/>
-        </w:rPr>
-        <w:t xml:space="preserve">  </w:t>
-      </w:r>
-      <w:r>
-        <w:rPr>
-          <w:rStyle w:val="FunctionTok"/>
-        </w:rPr>
-        <w:t xml:space="preserve">labs</w:t>
-      </w:r>
-      <w:r>
-        <w:rPr>
-          <w:rStyle w:val="NormalTok"/>
-        </w:rPr>
-        <w:t xml:space="preserve">(</w:t>
-      </w:r>
-      <w:r>
-        <w:rPr>
-          <w:rStyle w:val="AttributeTok"/>
-        </w:rPr>
-        <w:t xml:space="preserve">title =</w:t>
-      </w:r>
-      <w:r>
-        <w:rPr>
-          <w:rStyle w:val="NormalTok"/>
-        </w:rPr>
-        <w:t xml:space="preserve"> </w:t>
-      </w:r>
-      <w:r>
-        <w:rPr>
-          <w:rStyle w:val="StringTok"/>
-        </w:rPr>
-        <w:t xml:space="preserve">"Score of Movies from 2020"</w:t>
-      </w:r>
-      <w:r>
-        <w:rPr>
-          <w:rStyle w:val="NormalTok"/>
-        </w:rPr>
-        <w:t xml:space="preserve">, </w:t>
-      </w:r>
-      <w:r>
-        <w:rPr>
-          <w:rStyle w:val="CommentTok"/>
-        </w:rPr>
-        <w:t xml:space="preserve"># Title for plot</w:t>
-      </w:r>
-      <w:r>
-        <w:br/>
-      </w:r>
-      <w:r>
-        <w:rPr>
-          <w:rStyle w:val="NormalTok"/>
-        </w:rPr>
-        <w:t xml:space="preserve">       </w:t>
-      </w:r>
-      <w:r>
-        <w:rPr>
-          <w:rStyle w:val="AttributeTok"/>
-        </w:rPr>
-        <w:t xml:space="preserve">x =</w:t>
-      </w:r>
-      <w:r>
-        <w:rPr>
-          <w:rStyle w:val="NormalTok"/>
-        </w:rPr>
-        <w:t xml:space="preserve"> </w:t>
-      </w:r>
-      <w:r>
-        <w:rPr>
-          <w:rStyle w:val="StringTok"/>
-        </w:rPr>
-        <w:t xml:space="preserve">"IMDb Score (Average Rating)"</w:t>
-      </w:r>
-      <w:r>
-        <w:rPr>
-          <w:rStyle w:val="NormalTok"/>
-        </w:rPr>
-        <w:t xml:space="preserve">, </w:t>
-      </w:r>
-      <w:r>
-        <w:rPr>
-          <w:rStyle w:val="CommentTok"/>
-        </w:rPr>
-        <w:t xml:space="preserve"># Label for x axis</w:t>
-      </w:r>
-      <w:r>
-        <w:br/>
-      </w:r>
-      <w:r>
-        <w:rPr>
-          <w:rStyle w:val="NormalTok"/>
-        </w:rPr>
-        <w:t xml:space="preserve">       </w:t>
-      </w:r>
-      <w:r>
-        <w:rPr>
-          <w:rStyle w:val="AttributeTok"/>
-        </w:rPr>
-        <w:t xml:space="preserve">y =</w:t>
-      </w:r>
-      <w:r>
-        <w:rPr>
-          <w:rStyle w:val="NormalTok"/>
-        </w:rPr>
-        <w:t xml:space="preserve"> </w:t>
-      </w:r>
-      <w:r>
-        <w:rPr>
-          <w:rStyle w:val="StringTok"/>
-        </w:rPr>
-        <w:t xml:space="preserve">"Number of ___________"</w:t>
-      </w:r>
-      <w:r>
-        <w:rPr>
-          <w:rStyle w:val="NormalTok"/>
-        </w:rPr>
-        <w:t xml:space="preserve"> </w:t>
-      </w:r>
-      <w:r>
-        <w:rPr>
-          <w:rStyle w:val="CommentTok"/>
-        </w:rPr>
-        <w:t xml:space="preserve"># Label for y axis</w:t>
-      </w:r>
-      <w:r>
-        <w:br/>
-      </w:r>
-      <w:r>
-        <w:rPr>
-          <w:rStyle w:val="NormalTok"/>
-        </w:rPr>
-        <w:t xml:space="preserve">       ) </w:t>
-      </w:r>
-      <w:r>
-        <w:rPr>
-          <w:rStyle w:val="SpecialCharTok"/>
-        </w:rPr>
-        <w:t xml:space="preserve">+</w:t>
-      </w:r>
-    </w:p>
-    <w:p>
-      <w:pPr>
-        <w:pStyle w:val="FirstParagraph"/>
-      </w:pPr>
-      <w:r>
-        <w:drawing>
-          <wp:inline>
-            <wp:extent cx="4620126" cy="3696101"/>
-            <wp:effectExtent b="0" l="0" r="0" t="0"/>
-            <wp:docPr descr="" title="" id="31" name="Picture"/>
-            <a:graphic>
-              <a:graphicData uri="http://schemas.openxmlformats.org/drawingml/2006/picture">
-                <pic:pic>
-                  <pic:nvPicPr>
-                    <pic:cNvPr descr="05-methods-for-describing-a-numerical-variable_files/figure-docx/dotplot-eval-1.png" id="32" name="Picture"/>
-                    <pic:cNvPicPr>
-                      <a:picLocks noChangeArrowheads="1" noChangeAspect="1"/>
-                    </pic:cNvPicPr>
-                  </pic:nvPicPr>
-                  <pic:blipFill>
-                    <a:blip r:embed="rId30"/>
-                    <a:stretch>
-                      <a:fillRect/>
-                    </a:stretch>
-                  </pic:blipFill>
-                  <pic:spPr bwMode="auto">
-                    <a:xfrm>
-                      <a:off x="0" y="0"/>
-                      <a:ext cx="4620126" cy="3696101"/>
-                    </a:xfrm>
-                    <a:prstGeom prst="rect">
-                      <a:avLst/>
-                    </a:prstGeom>
-                    <a:noFill/>
-                    <a:ln w="9525">
-                      <a:noFill/>
-                      <a:headEnd/>
-                      <a:tailEnd/>
-                    </a:ln>
-                  </pic:spPr>
-                </pic:pic>
-              </a:graphicData>
-            </a:graphic>
-          </wp:inline>
-        </w:drawing>
-      </w:r>
-    </w:p>
+          <w:rStyle w:val="VerbatimChar"/>
+        </w:rPr>
+        <w:t xml:space="preserve">dotsize</w:t>
+      </w:r>
+      <w:r>
+        <w:t xml:space="preserve">.</w:t>
+      </w:r>
+    </w:p>
+    <w:p>
+      <w:pPr>
+        <w:pStyle w:val="DefinitionTerm"/>
+      </w:pPr>
+      <w:r>
+        <w:t xml:space="preserve">Line 7</w:t>
+      </w:r>
+    </w:p>
+    <w:p>
+      <w:pPr>
+        <w:pStyle w:val="Definition"/>
+      </w:pPr>
+      <w:r>
+        <w:t xml:space="preserve">Don’t forget to label your title, x-, and y-axes.</w:t>
+      </w:r>
+    </w:p>
+    <w:tbl>
+      <w:tblPr>
+        <w:tblStyle w:val="Table"/>
+        <w:tblW w:type="pct" w:w="5000"/>
+        <w:tblLook w:firstRow="0" w:lastRow="0" w:firstColumn="0" w:lastColumn="0" w:noHBand="0" w:noVBand="0" w:val="0000"/>
+        <w:jc w:val="start"/>
+      </w:tblPr>
+      <w:tblGrid>
+        <w:gridCol w:w="7920"/>
+      </w:tblGrid>
+      <w:tr>
+        <w:tc>
+          <w:tcPr/>
+          <w:p>
+            <w:pPr>
+              <w:jc w:val="center"/>
+            </w:pPr>
+            <w:r>
+              <w:drawing>
+                <wp:inline>
+                  <wp:extent cx="3733800" cy="2987040"/>
+                  <wp:effectExtent b="0" l="0" r="0" t="0"/>
+                  <wp:docPr descr="" title="" id="33" name="Picture"/>
+                  <a:graphic>
+                    <a:graphicData uri="http://schemas.openxmlformats.org/drawingml/2006/picture">
+                      <pic:pic>
+                        <pic:nvPicPr>
+                          <pic:cNvPr descr="05-methods-for-describing-a-numerical-variable_files/figure-docx/dotplot-eval-1.png" id="34" name="Picture"/>
+                          <pic:cNvPicPr>
+                            <a:picLocks noChangeArrowheads="1" noChangeAspect="1"/>
+                          </pic:cNvPicPr>
+                        </pic:nvPicPr>
+                        <pic:blipFill>
+                          <a:blip r:embed="rId32"/>
+                          <a:stretch>
+                            <a:fillRect/>
+                          </a:stretch>
+                        </pic:blipFill>
+                        <pic:spPr bwMode="auto">
+                          <a:xfrm>
+                            <a:off x="0" y="0"/>
+                            <a:ext cx="3733800" cy="2987040"/>
+                          </a:xfrm>
+                          <a:prstGeom prst="rect">
+                            <a:avLst/>
+                          </a:prstGeom>
+                          <a:noFill/>
+                          <a:ln w="9525">
+                            <a:noFill/>
+                            <a:headEnd/>
+                            <a:tailEnd/>
+                          </a:ln>
+                        </pic:spPr>
+                      </pic:pic>
+                    </a:graphicData>
+                  </a:graphic>
+                </wp:inline>
+              </w:drawing>
+            </w:r>
+          </w:p>
+          <w:p>
+            <w:pPr>
+              <w:jc w:val="center"/>
+            </w:pPr>
+            <w:pPr>
+              <w:jc w:val="start"/>
+              <w:spacing w:before="200"/>
+              <w:pStyle w:val="ImageCaption"/>
+            </w:pPr>
+          </w:p>
+        </w:tc>
+      </w:tr>
+    </w:tbl>
     <w:p>
       <w:pPr>
         <w:numPr>
@@ -1451,8 +1654,8 @@
         <w:t xml:space="preserve">How would you describe the shape of the distribution of IMDb scores? Think about measures of location and variability.</w:t>
       </w:r>
     </w:p>
-    <w:bookmarkEnd w:id="33"/>
-    <w:bookmarkStart w:id="40" w:name="histogram"/>
+    <w:bookmarkEnd w:id="35"/>
+    <w:bookmarkStart w:id="43" w:name="histogram"/>
     <w:p>
       <w:pPr>
         <w:pStyle w:val="Heading3"/>
@@ -1469,78 +1672,563 @@
         <w:t xml:space="preserve">A histogram is created by dividing the range of the data distribution into bins and then counting the number of observations that fall in each bin A rectangular column is plotted in each interval, and the height of the column is proportional to the frequency of observations within the interval. The y-axis can be labeled with either the count or the percentage of the observations that fall in each interval.</w:t>
       </w:r>
     </w:p>
+    <w:tbl>
+      <w:tblPr>
+        <w:tblStyle w:val="Table"/>
+        <w:tblW w:type="pct" w:w="5000"/>
+        <w:tblLook w:firstRow="0" w:lastRow="0" w:firstColumn="0" w:lastColumn="0" w:noHBand="0" w:noVBand="0" w:val="0000"/>
+        <w:jc w:val="start"/>
+      </w:tblPr>
+      <w:tblGrid>
+        <w:gridCol w:w="7920"/>
+      </w:tblGrid>
+      <w:tr>
+        <w:tc>
+          <w:tcPr/>
+          <w:p>
+            <w:pPr>
+              <w:jc w:val="center"/>
+            </w:pPr>
+            <w:r>
+              <w:drawing>
+                <wp:inline>
+                  <wp:extent cx="4000500" cy="3200400"/>
+                  <wp:effectExtent b="0" l="0" r="0" t="0"/>
+                  <wp:docPr descr="" title="" id="37" name="Picture"/>
+                  <a:graphic>
+                    <a:graphicData uri="http://schemas.openxmlformats.org/drawingml/2006/picture">
+                      <pic:pic>
+                        <pic:nvPicPr>
+                          <pic:cNvPr descr="05-methods-for-describing-a-numerical-variable_files/figure-docx/dotplot-histo-1.png" id="38" name="Picture"/>
+                          <pic:cNvPicPr>
+                            <a:picLocks noChangeArrowheads="1" noChangeAspect="1"/>
+                          </pic:cNvPicPr>
+                        </pic:nvPicPr>
+                        <pic:blipFill>
+                          <a:blip r:embed="rId36"/>
+                          <a:stretch>
+                            <a:fillRect/>
+                          </a:stretch>
+                        </pic:blipFill>
+                        <pic:spPr bwMode="auto">
+                          <a:xfrm>
+                            <a:off x="0" y="0"/>
+                            <a:ext cx="4000500" cy="3200400"/>
+                          </a:xfrm>
+                          <a:prstGeom prst="rect">
+                            <a:avLst/>
+                          </a:prstGeom>
+                          <a:noFill/>
+                          <a:ln w="9525">
+                            <a:noFill/>
+                            <a:headEnd/>
+                            <a:tailEnd/>
+                          </a:ln>
+                        </pic:spPr>
+                      </pic:pic>
+                    </a:graphicData>
+                  </a:graphic>
+                </wp:inline>
+              </w:drawing>
+            </w:r>
+          </w:p>
+          <w:p>
+            <w:pPr>
+              <w:jc w:val="center"/>
+            </w:pPr>
+            <w:pPr>
+              <w:jc w:val="start"/>
+              <w:spacing w:before="200"/>
+              <w:pStyle w:val="ImageCaption"/>
+            </w:pPr>
+          </w:p>
+        </w:tc>
+      </w:tr>
+    </w:tbl>
+    <w:p>
+      <w:r>
+        <w:br w:type="page"/>
+      </w:r>
+    </w:p>
     <w:p>
       <w:pPr>
         <w:pStyle w:val="BodyText"/>
       </w:pPr>
       <w:r>
-        <w:drawing>
-          <wp:inline>
-            <wp:extent cx="4620126" cy="3696101"/>
-            <wp:effectExtent b="0" l="0" r="0" t="0"/>
-            <wp:docPr descr="" title="" id="35" name="Picture"/>
-            <a:graphic>
-              <a:graphicData uri="http://schemas.openxmlformats.org/drawingml/2006/picture">
-                <pic:pic>
-                  <pic:nvPicPr>
-                    <pic:cNvPr descr="05-methods-for-describing-a-numerical-variable_files/figure-docx/dotplot-histo-1.png" id="36" name="Picture"/>
-                    <pic:cNvPicPr>
-                      <a:picLocks noChangeArrowheads="1" noChangeAspect="1"/>
-                    </pic:cNvPicPr>
-                  </pic:nvPicPr>
-                  <pic:blipFill>
-                    <a:blip r:embed="rId34"/>
-                    <a:stretch>
-                      <a:fillRect/>
-                    </a:stretch>
-                  </pic:blipFill>
-                  <pic:spPr bwMode="auto">
-                    <a:xfrm>
-                      <a:off x="0" y="0"/>
-                      <a:ext cx="4620126" cy="3696101"/>
-                    </a:xfrm>
-                    <a:prstGeom prst="rect">
-                      <a:avLst/>
-                    </a:prstGeom>
-                    <a:noFill/>
-                    <a:ln w="9525">
-                      <a:noFill/>
-                      <a:headEnd/>
-                      <a:tailEnd/>
-                    </a:ln>
-                  </pic:spPr>
-                </pic:pic>
-              </a:graphicData>
-            </a:graphic>
-          </wp:inline>
-        </w:drawing>
-      </w:r>
-    </w:p>
-    <w:p>
-      <w:r>
-        <w:br w:type="page"/>
-      </w:r>
-    </w:p>
-    <w:p>
-      <w:pPr>
-        <w:pStyle w:val="BodyText"/>
-      </w:pPr>
-      <w:r>
-        <w:t xml:space="preserve">To create a histogram of the IMDb scores, all we need to do is change the geometric object we are displaying</w:t>
-      </w:r>
-      <w:r>
+        <w:t xml:space="preserve">To create a histogram of the IMDb scores, all we need to do is change the geometric object we are displaying on our plot! In a dotplot we use dots, but in a histogram we use bars.</w:t>
+      </w:r>
+    </w:p>
+    <w:bookmarkStart w:id="39" w:name="annotated-cell-4"/>
+    <w:p>
+      <w:pPr>
+        <w:pStyle w:val="SourceCode"/>
+      </w:pPr>
+      <w:r>
+        <w:rPr>
+          <w:rStyle w:val="FunctionTok"/>
+        </w:rPr>
+        <w:t xml:space="preserve">ggplot</w:t>
+      </w:r>
+      <w:r>
+        <w:rPr>
+          <w:rStyle w:val="NormalTok"/>
+        </w:rPr>
+        <w:t xml:space="preserve">(</w:t>
+      </w:r>
+      <w:r>
+        <w:rPr>
+          <w:rStyle w:val="AttributeTok"/>
+        </w:rPr>
+        <w:t xml:space="preserve">data =</w:t>
+      </w:r>
+      <w:r>
+        <w:rPr>
+          <w:rStyle w:val="NormalTok"/>
+        </w:rPr>
+        <w:t xml:space="preserve"> movie_ratings,</w:t>
+      </w:r>
+      <w:r>
+        <w:br/>
+      </w:r>
+      <w:r>
+        <w:rPr>
+          <w:rStyle w:val="NormalTok"/>
+        </w:rPr>
+        <w:t xml:space="preserve">       </w:t>
+      </w:r>
+      <w:r>
+        <w:rPr>
+          <w:rStyle w:val="AttributeTok"/>
+        </w:rPr>
+        <w:t xml:space="preserve">mapping =</w:t>
+      </w:r>
+      <w:r>
+        <w:rPr>
+          <w:rStyle w:val="NormalTok"/>
+        </w:rPr>
         <w:t xml:space="preserve"> </w:t>
       </w:r>
       <w:r>
-        <w:t xml:space="preserve">on our plot! In a dotplot we use dots, but in a histogram we use bars. Notice, in the code below there are</w:t>
-      </w:r>
-      <w:r>
+        <w:rPr>
+          <w:rStyle w:val="FunctionTok"/>
+        </w:rPr>
+        <w:t xml:space="preserve">aes</w:t>
+      </w:r>
+      <w:r>
+        <w:rPr>
+          <w:rStyle w:val="NormalTok"/>
+        </w:rPr>
+        <w:t xml:space="preserve">(</w:t>
+      </w:r>
+      <w:r>
+        <w:rPr>
+          <w:rStyle w:val="AttributeTok"/>
+        </w:rPr>
+        <w:t xml:space="preserve">x =</w:t>
+      </w:r>
+      <w:r>
+        <w:rPr>
+          <w:rStyle w:val="NormalTok"/>
+        </w:rPr>
+        <w:t xml:space="preserve"> averageRating)</w:t>
+      </w:r>
+      <w:r>
+        <w:br/>
+      </w:r>
+      <w:r>
+        <w:rPr>
+          <w:rStyle w:val="NormalTok"/>
+        </w:rPr>
+        <w:t xml:space="preserve">       ) </w:t>
+      </w:r>
+      <w:r>
+        <w:rPr>
+          <w:rStyle w:val="SpecialCharTok"/>
+        </w:rPr>
+        <w:t xml:space="preserve">+</w:t>
+      </w:r>
+      <w:r>
+        <w:rPr>
+          <w:rStyle w:val="NormalTok"/>
+        </w:rPr>
         <w:t xml:space="preserve"> </w:t>
       </w:r>
       <w:r>
-        <w:t xml:space="preserve">two changes:</w:t>
-      </w:r>
-    </w:p>
+        <w:br/>
+      </w:r>
+      <w:r>
+        <w:rPr>
+          <w:rStyle w:val="NormalTok"/>
+        </w:rPr>
+        <w:t xml:space="preserve">  </w:t>
+      </w:r>
+      <w:r>
+        <w:rPr>
+          <w:rStyle w:val="FunctionTok"/>
+        </w:rPr>
+        <w:t xml:space="preserve">geom_histogram</w:t>
+      </w:r>
+      <w:r>
+        <w:rPr>
+          <w:rStyle w:val="NormalTok"/>
+        </w:rPr>
+        <w:t xml:space="preserve">(</w:t>
+      </w:r>
+      <w:r>
+        <w:rPr>
+          <w:rStyle w:val="AttributeTok"/>
+        </w:rPr>
+        <w:t xml:space="preserve">binwidth =</w:t>
+      </w:r>
+      <w:r>
+        <w:rPr>
+          <w:rStyle w:val="NormalTok"/>
+        </w:rPr>
+        <w:t xml:space="preserve"> </w:t>
+      </w:r>
+      <w:r>
+        <w:rPr>
+          <w:rStyle w:val="FloatTok"/>
+        </w:rPr>
+        <w:t xml:space="preserve">0.5</w:t>
+      </w:r>
+      <w:r>
+        <w:rPr>
+          <w:rStyle w:val="NormalTok"/>
+        </w:rPr>
+        <w:t xml:space="preserve">) </w:t>
+      </w:r>
+      <w:r>
+        <w:rPr>
+          <w:rStyle w:val="SpecialCharTok"/>
+        </w:rPr>
+        <w:t xml:space="preserve">+</w:t>
+      </w:r>
+      <w:r>
+        <w:br/>
+      </w:r>
+      <w:r>
+        <w:rPr>
+          <w:rStyle w:val="NormalTok"/>
+        </w:rPr>
+        <w:t xml:space="preserve">  </w:t>
+      </w:r>
+      <w:r>
+        <w:rPr>
+          <w:rStyle w:val="FunctionTok"/>
+        </w:rPr>
+        <w:t xml:space="preserve">labs</w:t>
+      </w:r>
+      <w:r>
+        <w:rPr>
+          <w:rStyle w:val="NormalTok"/>
+        </w:rPr>
+        <w:t xml:space="preserve">(</w:t>
+      </w:r>
+      <w:r>
+        <w:rPr>
+          <w:rStyle w:val="AttributeTok"/>
+        </w:rPr>
+        <w:t xml:space="preserve">title =</w:t>
+      </w:r>
+      <w:r>
+        <w:rPr>
+          <w:rStyle w:val="NormalTok"/>
+        </w:rPr>
+        <w:t xml:space="preserve"> </w:t>
+      </w:r>
+      <w:r>
+        <w:rPr>
+          <w:rStyle w:val="StringTok"/>
+        </w:rPr>
+        <w:t xml:space="preserve">"Score of Movies from 2020"</w:t>
+      </w:r>
+      <w:r>
+        <w:rPr>
+          <w:rStyle w:val="NormalTok"/>
+        </w:rPr>
+        <w:t xml:space="preserve">,</w:t>
+      </w:r>
+      <w:r>
+        <w:br/>
+      </w:r>
+      <w:r>
+        <w:rPr>
+          <w:rStyle w:val="NormalTok"/>
+        </w:rPr>
+        <w:t xml:space="preserve">       </w:t>
+      </w:r>
+      <w:r>
+        <w:rPr>
+          <w:rStyle w:val="AttributeTok"/>
+        </w:rPr>
+        <w:t xml:space="preserve">x =</w:t>
+      </w:r>
+      <w:r>
+        <w:rPr>
+          <w:rStyle w:val="NormalTok"/>
+        </w:rPr>
+        <w:t xml:space="preserve"> </w:t>
+      </w:r>
+      <w:r>
+        <w:rPr>
+          <w:rStyle w:val="StringTok"/>
+        </w:rPr>
+        <w:t xml:space="preserve">"IMDb Score (Average Rating)"</w:t>
+      </w:r>
+      <w:r>
+        <w:rPr>
+          <w:rStyle w:val="NormalTok"/>
+        </w:rPr>
+        <w:t xml:space="preserve">,</w:t>
+      </w:r>
+      <w:r>
+        <w:br/>
+      </w:r>
+      <w:r>
+        <w:rPr>
+          <w:rStyle w:val="NormalTok"/>
+        </w:rPr>
+        <w:t xml:space="preserve">       </w:t>
+      </w:r>
+      <w:r>
+        <w:rPr>
+          <w:rStyle w:val="AttributeTok"/>
+        </w:rPr>
+        <w:t xml:space="preserve">y =</w:t>
+      </w:r>
+      <w:r>
+        <w:rPr>
+          <w:rStyle w:val="NormalTok"/>
+        </w:rPr>
+        <w:t xml:space="preserve"> </w:t>
+      </w:r>
+      <w:r>
+        <w:rPr>
+          <w:rStyle w:val="StringTok"/>
+        </w:rPr>
+        <w:t xml:space="preserve">"Number of Movies"</w:t>
+      </w:r>
+      <w:r>
+        <w:br/>
+      </w:r>
+      <w:r>
+        <w:rPr>
+          <w:rStyle w:val="NormalTok"/>
+        </w:rPr>
+        <w:t xml:space="preserve">       )</w:t>
+      </w:r>
+    </w:p>
+    <w:bookmarkEnd w:id="39"/>
+    <w:p>
+      <w:pPr>
+        <w:pStyle w:val="DefinitionTerm"/>
+      </w:pPr>
+      <w:r>
+        <w:t xml:space="preserve">Line 1</w:t>
+      </w:r>
+    </w:p>
+    <w:p>
+      <w:pPr>
+        <w:pStyle w:val="Definition"/>
+      </w:pPr>
+      <w:r>
+        <w:t xml:space="preserve">Using the</w:t>
+      </w:r>
+      <w:r>
+        <w:t xml:space="preserve"> </w:t>
+      </w:r>
+      <w:r>
+        <w:rPr>
+          <w:rStyle w:val="VerbatimChar"/>
+        </w:rPr>
+        <w:t xml:space="preserve">ggplot()</w:t>
+      </w:r>
+      <w:r>
+        <w:t xml:space="preserve"> </w:t>
+      </w:r>
+      <w:r>
+        <w:t xml:space="preserve">function, denote your</w:t>
+      </w:r>
+      <w:r>
+        <w:t xml:space="preserve"> </w:t>
+      </w:r>
+      <w:r>
+        <w:rPr>
+          <w:rStyle w:val="VerbatimChar"/>
+        </w:rPr>
+        <w:t xml:space="preserve">data =</w:t>
+      </w:r>
+      <w:r>
+        <w:t xml:space="preserve"> </w:t>
+      </w:r>
+      <w:r>
+        <w:t xml:space="preserve">set,</w:t>
+      </w:r>
+    </w:p>
+    <w:p>
+      <w:pPr>
+        <w:pStyle w:val="DefinitionTerm"/>
+      </w:pPr>
+      <w:r>
+        <w:t xml:space="preserve">Line 2</w:t>
+      </w:r>
+    </w:p>
+    <w:p>
+      <w:pPr>
+        <w:pStyle w:val="Definition"/>
+      </w:pPr>
+      <w:r>
+        <w:t xml:space="preserve">and the</w:t>
+      </w:r>
+      <w:r>
+        <w:t xml:space="preserve"> </w:t>
+      </w:r>
+      <w:r>
+        <w:rPr>
+          <w:rStyle w:val="VerbatimChar"/>
+        </w:rPr>
+        <w:t xml:space="preserve">x =</w:t>
+      </w:r>
+      <w:r>
+        <w:t xml:space="preserve"> </w:t>
+      </w:r>
+      <w:r>
+        <w:t xml:space="preserve">variable you want to explore.</w:t>
+      </w:r>
+    </w:p>
+    <w:p>
+      <w:pPr>
+        <w:pStyle w:val="DefinitionTerm"/>
+      </w:pPr>
+      <w:r>
+        <w:t xml:space="preserve">Line 4</w:t>
+      </w:r>
+    </w:p>
+    <w:p>
+      <w:pPr>
+        <w:pStyle w:val="Definition"/>
+      </w:pPr>
+      <w:r>
+        <w:t xml:space="preserve">The geometric object we want to plot is</w:t>
+      </w:r>
+      <w:r>
+        <w:t xml:space="preserve"> </w:t>
+      </w:r>
+      <w:r>
+        <w:rPr>
+          <w:rStyle w:val="VerbatimChar"/>
+        </w:rPr>
+        <w:t xml:space="preserve">geom_histogram()</w:t>
+      </w:r>
+      <w:r>
+        <w:t xml:space="preserve"> </w:t>
+      </w:r>
+      <w:r>
+        <w:t xml:space="preserve">and we can specify the</w:t>
+      </w:r>
+      <w:r>
+        <w:t xml:space="preserve"> </w:t>
+      </w:r>
+      <w:r>
+        <w:rPr>
+          <w:rStyle w:val="VerbatimChar"/>
+        </w:rPr>
+        <w:t xml:space="preserve">binwidth =</w:t>
+      </w:r>
+      <w:r>
+        <w:t xml:space="preserve">.</w:t>
+      </w:r>
+    </w:p>
+    <w:p>
+      <w:pPr>
+        <w:pStyle w:val="DefinitionTerm"/>
+      </w:pPr>
+      <w:r>
+        <w:t xml:space="preserve">Line 5</w:t>
+      </w:r>
+    </w:p>
+    <w:p>
+      <w:pPr>
+        <w:pStyle w:val="Definition"/>
+      </w:pPr>
+      <w:r>
+        <w:t xml:space="preserve">Don’t forget to add titles, x-, and y-axes labels.</w:t>
+      </w:r>
+    </w:p>
+    <w:tbl>
+      <w:tblPr>
+        <w:tblStyle w:val="Table"/>
+        <w:tblW w:type="pct" w:w="5000"/>
+        <w:tblLook w:firstRow="0" w:lastRow="0" w:firstColumn="0" w:lastColumn="0" w:noHBand="0" w:noVBand="0" w:val="0000"/>
+        <w:jc w:val="start"/>
+      </w:tblPr>
+      <w:tblGrid>
+        <w:gridCol w:w="7920"/>
+      </w:tblGrid>
+      <w:tr>
+        <w:tc>
+          <w:tcPr/>
+          <w:p>
+            <w:pPr>
+              <w:jc w:val="center"/>
+            </w:pPr>
+            <w:r>
+              <w:drawing>
+                <wp:inline>
+                  <wp:extent cx="4000500" cy="3200400"/>
+                  <wp:effectExtent b="0" l="0" r="0" t="0"/>
+                  <wp:docPr descr="" title="" id="41" name="Picture"/>
+                  <a:graphic>
+                    <a:graphicData uri="http://schemas.openxmlformats.org/drawingml/2006/picture">
+                      <pic:pic>
+                        <pic:nvPicPr>
+                          <pic:cNvPr descr="05-methods-for-describing-a-numerical-variable_files/figure-docx/histogram-1.png" id="42" name="Picture"/>
+                          <pic:cNvPicPr>
+                            <a:picLocks noChangeArrowheads="1" noChangeAspect="1"/>
+                          </pic:cNvPicPr>
+                        </pic:nvPicPr>
+                        <pic:blipFill>
+                          <a:blip r:embed="rId40"/>
+                          <a:stretch>
+                            <a:fillRect/>
+                          </a:stretch>
+                        </pic:blipFill>
+                        <pic:spPr bwMode="auto">
+                          <a:xfrm>
+                            <a:off x="0" y="0"/>
+                            <a:ext cx="4000500" cy="3200400"/>
+                          </a:xfrm>
+                          <a:prstGeom prst="rect">
+                            <a:avLst/>
+                          </a:prstGeom>
+                          <a:noFill/>
+                          <a:ln w="9525">
+                            <a:noFill/>
+                            <a:headEnd/>
+                            <a:tailEnd/>
+                          </a:ln>
+                        </pic:spPr>
+                      </pic:pic>
+                    </a:graphicData>
+                  </a:graphic>
+                </wp:inline>
+              </w:drawing>
+            </w:r>
+          </w:p>
+          <w:p>
+            <w:pPr>
+              <w:jc w:val="center"/>
+            </w:pPr>
+            <w:pPr>
+              <w:jc w:val="start"/>
+              <w:spacing w:before="200"/>
+              <w:pStyle w:val="ImageCaption"/>
+            </w:pPr>
+          </w:p>
+        </w:tc>
+      </w:tr>
+    </w:tbl>
     <w:p>
       <w:pPr>
         <w:numPr>
@@ -1550,374 +2238,23 @@
         <w:pStyle w:val="Compact"/>
       </w:pPr>
       <w:r>
-        <w:t xml:space="preserve">I am using</w:t>
+        <w:t xml:space="preserve">Which range of IMDb scores have the</w:t>
       </w:r>
       <w:r>
         <w:t xml:space="preserve"> </w:t>
       </w:r>
       <w:r>
         <w:rPr>
-          <w:rStyle w:val="VerbatimChar"/>
-        </w:rPr>
-        <w:t xml:space="preserve">geom_histogram()</w:t>
+          <w:iCs/>
+          <w:i/>
+        </w:rPr>
+        <w:t xml:space="preserve">highest</w:t>
       </w:r>
       <w:r>
         <w:t xml:space="preserve"> </w:t>
       </w:r>
       <w:r>
-        <w:t xml:space="preserve">instead of</w:t>
-      </w:r>
-      <w:r>
-        <w:t xml:space="preserve"> </w:t>
-      </w:r>
-      <w:r>
-        <w:rPr>
-          <w:rStyle w:val="VerbatimChar"/>
-        </w:rPr>
-        <w:t xml:space="preserve">geom_dotplot()</w:t>
-      </w:r>
-    </w:p>
-    <w:p>
-      <w:pPr>
-        <w:numPr>
-          <w:ilvl w:val="0"/>
-          <w:numId w:val="1011"/>
-        </w:numPr>
-        <w:pStyle w:val="Compact"/>
-      </w:pPr>
-      <w:r>
-        <w:t xml:space="preserve">I am specifying how wide the bins of the histogram should be using</w:t>
-      </w:r>
-      <w:r>
-        <w:t xml:space="preserve"> </w:t>
-      </w:r>
-      <w:r>
-        <w:rPr>
-          <w:rStyle w:val="VerbatimChar"/>
-        </w:rPr>
-        <w:t xml:space="preserve">binwidth = 0.5</w:t>
-      </w:r>
-    </w:p>
-    <w:p>
-      <w:pPr>
-        <w:pStyle w:val="SourceCode"/>
-      </w:pPr>
-      <w:r>
-        <w:rPr>
-          <w:rStyle w:val="FunctionTok"/>
-        </w:rPr>
-        <w:t xml:space="preserve">ggplot</w:t>
-      </w:r>
-      <w:r>
-        <w:rPr>
-          <w:rStyle w:val="NormalTok"/>
-        </w:rPr>
-        <w:t xml:space="preserve">(</w:t>
-      </w:r>
-      <w:r>
-        <w:rPr>
-          <w:rStyle w:val="AttributeTok"/>
-        </w:rPr>
-        <w:t xml:space="preserve">data =</w:t>
-      </w:r>
-      <w:r>
-        <w:rPr>
-          <w:rStyle w:val="NormalTok"/>
-        </w:rPr>
-        <w:t xml:space="preserve"> movie_ratings, </w:t>
-      </w:r>
-      <w:r>
-        <w:br/>
-      </w:r>
-      <w:r>
-        <w:rPr>
-          <w:rStyle w:val="NormalTok"/>
-        </w:rPr>
-        <w:t xml:space="preserve">       </w:t>
-      </w:r>
-      <w:r>
-        <w:rPr>
-          <w:rStyle w:val="AttributeTok"/>
-        </w:rPr>
-        <w:t xml:space="preserve">mapping =</w:t>
-      </w:r>
-      <w:r>
-        <w:rPr>
-          <w:rStyle w:val="NormalTok"/>
-        </w:rPr>
-        <w:t xml:space="preserve"> </w:t>
-      </w:r>
-      <w:r>
-        <w:rPr>
-          <w:rStyle w:val="FunctionTok"/>
-        </w:rPr>
-        <w:t xml:space="preserve">aes</w:t>
-      </w:r>
-      <w:r>
-        <w:rPr>
-          <w:rStyle w:val="NormalTok"/>
-        </w:rPr>
-        <w:t xml:space="preserve">(</w:t>
-      </w:r>
-      <w:r>
-        <w:rPr>
-          <w:rStyle w:val="AttributeTok"/>
-        </w:rPr>
-        <w:t xml:space="preserve">x =</w:t>
-      </w:r>
-      <w:r>
-        <w:rPr>
-          <w:rStyle w:val="NormalTok"/>
-        </w:rPr>
-        <w:t xml:space="preserve"> averageRating)) </w:t>
-      </w:r>
-      <w:r>
-        <w:rPr>
-          <w:rStyle w:val="SpecialCharTok"/>
-        </w:rPr>
-        <w:t xml:space="preserve">+</w:t>
-      </w:r>
-      <w:r>
-        <w:rPr>
-          <w:rStyle w:val="NormalTok"/>
-        </w:rPr>
-        <w:t xml:space="preserve"> </w:t>
-      </w:r>
-      <w:r>
-        <w:br/>
-      </w:r>
-      <w:r>
-        <w:rPr>
-          <w:rStyle w:val="NormalTok"/>
-        </w:rPr>
-        <w:t xml:space="preserve">  </w:t>
-      </w:r>
-      <w:r>
-        <w:rPr>
-          <w:rStyle w:val="FunctionTok"/>
-        </w:rPr>
-        <w:t xml:space="preserve">geom_histogram</w:t>
-      </w:r>
-      <w:r>
-        <w:rPr>
-          <w:rStyle w:val="NormalTok"/>
-        </w:rPr>
-        <w:t xml:space="preserve">(</w:t>
-      </w:r>
-      <w:r>
-        <w:rPr>
-          <w:rStyle w:val="AttributeTok"/>
-        </w:rPr>
-        <w:t xml:space="preserve">binwidth =</w:t>
-      </w:r>
-      <w:r>
-        <w:rPr>
-          <w:rStyle w:val="NormalTok"/>
-        </w:rPr>
-        <w:t xml:space="preserve"> </w:t>
-      </w:r>
-      <w:r>
-        <w:rPr>
-          <w:rStyle w:val="FloatTok"/>
-        </w:rPr>
-        <w:t xml:space="preserve">0.5</w:t>
-      </w:r>
-      <w:r>
-        <w:rPr>
-          <w:rStyle w:val="NormalTok"/>
-        </w:rPr>
-        <w:t xml:space="preserve">) </w:t>
-      </w:r>
-      <w:r>
-        <w:rPr>
-          <w:rStyle w:val="SpecialCharTok"/>
-        </w:rPr>
-        <w:t xml:space="preserve">+</w:t>
-      </w:r>
-      <w:r>
-        <w:br/>
-      </w:r>
-      <w:r>
-        <w:rPr>
-          <w:rStyle w:val="NormalTok"/>
-        </w:rPr>
-        <w:t xml:space="preserve">  </w:t>
-      </w:r>
-      <w:r>
-        <w:rPr>
-          <w:rStyle w:val="FunctionTok"/>
-        </w:rPr>
-        <w:t xml:space="preserve">labs</w:t>
-      </w:r>
-      <w:r>
-        <w:rPr>
-          <w:rStyle w:val="NormalTok"/>
-        </w:rPr>
-        <w:t xml:space="preserve">(</w:t>
-      </w:r>
-      <w:r>
-        <w:rPr>
-          <w:rStyle w:val="AttributeTok"/>
-        </w:rPr>
-        <w:t xml:space="preserve">title =</w:t>
-      </w:r>
-      <w:r>
-        <w:rPr>
-          <w:rStyle w:val="NormalTok"/>
-        </w:rPr>
-        <w:t xml:space="preserve"> </w:t>
-      </w:r>
-      <w:r>
-        <w:rPr>
-          <w:rStyle w:val="StringTok"/>
-        </w:rPr>
-        <w:t xml:space="preserve">"Score of Movies from 2020"</w:t>
-      </w:r>
-      <w:r>
-        <w:rPr>
-          <w:rStyle w:val="NormalTok"/>
-        </w:rPr>
-        <w:t xml:space="preserve">, </w:t>
-      </w:r>
-      <w:r>
-        <w:rPr>
-          <w:rStyle w:val="CommentTok"/>
-        </w:rPr>
-        <w:t xml:space="preserve"># Title for plot</w:t>
-      </w:r>
-      <w:r>
-        <w:br/>
-      </w:r>
-      <w:r>
-        <w:rPr>
-          <w:rStyle w:val="NormalTok"/>
-        </w:rPr>
-        <w:t xml:space="preserve">       </w:t>
-      </w:r>
-      <w:r>
-        <w:rPr>
-          <w:rStyle w:val="AttributeTok"/>
-        </w:rPr>
-        <w:t xml:space="preserve">x =</w:t>
-      </w:r>
-      <w:r>
-        <w:rPr>
-          <w:rStyle w:val="NormalTok"/>
-        </w:rPr>
-        <w:t xml:space="preserve"> </w:t>
-      </w:r>
-      <w:r>
-        <w:rPr>
-          <w:rStyle w:val="StringTok"/>
-        </w:rPr>
-        <w:t xml:space="preserve">"IMDb Score (Average Rating)"</w:t>
-      </w:r>
-      <w:r>
-        <w:rPr>
-          <w:rStyle w:val="NormalTok"/>
-        </w:rPr>
-        <w:t xml:space="preserve">, </w:t>
-      </w:r>
-      <w:r>
-        <w:rPr>
-          <w:rStyle w:val="CommentTok"/>
-        </w:rPr>
-        <w:t xml:space="preserve"># Label for x axis</w:t>
-      </w:r>
-      <w:r>
-        <w:br/>
-      </w:r>
-      <w:r>
-        <w:rPr>
-          <w:rStyle w:val="NormalTok"/>
-        </w:rPr>
-        <w:t xml:space="preserve">       </w:t>
-      </w:r>
-      <w:r>
-        <w:rPr>
-          <w:rStyle w:val="AttributeTok"/>
-        </w:rPr>
-        <w:t xml:space="preserve">y =</w:t>
-      </w:r>
-      <w:r>
-        <w:rPr>
-          <w:rStyle w:val="NormalTok"/>
-        </w:rPr>
-        <w:t xml:space="preserve"> </w:t>
-      </w:r>
-      <w:r>
-        <w:rPr>
-          <w:rStyle w:val="StringTok"/>
-        </w:rPr>
-        <w:t xml:space="preserve">"Number of Movies"</w:t>
-      </w:r>
-      <w:r>
-        <w:rPr>
-          <w:rStyle w:val="NormalTok"/>
-        </w:rPr>
-        <w:t xml:space="preserve"> </w:t>
-      </w:r>
-      <w:r>
-        <w:rPr>
-          <w:rStyle w:val="CommentTok"/>
-        </w:rPr>
-        <w:t xml:space="preserve"># Label for y axis</w:t>
-      </w:r>
-      <w:r>
-        <w:br/>
-      </w:r>
-      <w:r>
-        <w:rPr>
-          <w:rStyle w:val="NormalTok"/>
-        </w:rPr>
-        <w:t xml:space="preserve">       )</w:t>
-      </w:r>
-    </w:p>
-    <w:p>
-      <w:pPr>
-        <w:pStyle w:val="FirstParagraph"/>
-      </w:pPr>
-      <w:r>
-        <w:drawing>
-          <wp:inline>
-            <wp:extent cx="4620126" cy="3696101"/>
-            <wp:effectExtent b="0" l="0" r="0" t="0"/>
-            <wp:docPr descr="" title="" id="38" name="Picture"/>
-            <a:graphic>
-              <a:graphicData uri="http://schemas.openxmlformats.org/drawingml/2006/picture">
-                <pic:pic>
-                  <pic:nvPicPr>
-                    <pic:cNvPr descr="05-methods-for-describing-a-numerical-variable_files/figure-docx/histogram-1.png" id="39" name="Picture"/>
-                    <pic:cNvPicPr>
-                      <a:picLocks noChangeArrowheads="1" noChangeAspect="1"/>
-                    </pic:cNvPicPr>
-                  </pic:nvPicPr>
-                  <pic:blipFill>
-                    <a:blip r:embed="rId37"/>
-                    <a:stretch>
-                      <a:fillRect/>
-                    </a:stretch>
-                  </pic:blipFill>
-                  <pic:spPr bwMode="auto">
-                    <a:xfrm>
-                      <a:off x="0" y="0"/>
-                      <a:ext cx="4620126" cy="3696101"/>
-                    </a:xfrm>
-                    <a:prstGeom prst="rect">
-                      <a:avLst/>
-                    </a:prstGeom>
-                    <a:noFill/>
-                    <a:ln w="9525">
-                      <a:noFill/>
-                      <a:headEnd/>
-                      <a:tailEnd/>
-                    </a:ln>
-                  </pic:spPr>
-                </pic:pic>
-              </a:graphicData>
-            </a:graphic>
-          </wp:inline>
-        </w:drawing>
+        <w:t xml:space="preserve">frequency (number of movies)?</w:t>
       </w:r>
     </w:p>
     <w:p>
@@ -1929,7 +2266,7 @@
         <w:pStyle w:val="Compact"/>
       </w:pPr>
       <w:r>
-        <w:t xml:space="preserve">Which range of IMDb scores have the</w:t>
+        <w:t xml:space="preserve">What IMDB scores are movies</w:t>
       </w:r>
       <w:r>
         <w:t xml:space="preserve"> </w:t>
@@ -1939,13 +2276,13 @@
           <w:iCs/>
           <w:i/>
         </w:rPr>
-        <w:t xml:space="preserve">highest</w:t>
+        <w:t xml:space="preserve">rarely</w:t>
       </w:r>
       <w:r>
         <w:t xml:space="preserve"> </w:t>
       </w:r>
       <w:r>
-        <w:t xml:space="preserve">frequency (number of movies)?</w:t>
+        <w:t xml:space="preserve">rated?</w:t>
       </w:r>
     </w:p>
     <w:p>
@@ -1957,23 +2294,25 @@
         <w:pStyle w:val="Compact"/>
       </w:pPr>
       <w:r>
-        <w:t xml:space="preserve">What IMDB scores are movies</w:t>
-      </w:r>
-      <w:r>
-        <w:t xml:space="preserve"> </w:t>
-      </w:r>
-      <w:r>
-        <w:rPr>
-          <w:iCs/>
-          <w:i/>
-        </w:rPr>
-        <w:t xml:space="preserve">rarely</w:t>
-      </w:r>
-      <w:r>
-        <w:t xml:space="preserve"> </w:t>
-      </w:r>
-      <w:r>
-        <w:t xml:space="preserve">rated?</w:t>
+        <w:t xml:space="preserve">Are there IMDB scores that were possible but no movies in this sample were given those ratings?</w:t>
+      </w:r>
+    </w:p>
+    <w:bookmarkEnd w:id="43"/>
+    <w:bookmarkStart w:id="49" w:name="boxplot"/>
+    <w:p>
+      <w:pPr>
+        <w:pStyle w:val="Heading3"/>
+      </w:pPr>
+      <w:r>
+        <w:t xml:space="preserve">Boxplot</w:t>
+      </w:r>
+    </w:p>
+    <w:p>
+      <w:pPr>
+        <w:pStyle w:val="FirstParagraph"/>
+      </w:pPr>
+      <w:r>
+        <w:t xml:space="preserve">The procedure for constructing a boxplot is as follows:</w:t>
       </w:r>
     </w:p>
     <w:p>
@@ -1985,25 +2324,19 @@
         <w:pStyle w:val="Compact"/>
       </w:pPr>
       <w:r>
-        <w:t xml:space="preserve">Are there IMDB scores that were possible but no movies in this sample were given those ratings?</w:t>
-      </w:r>
-    </w:p>
-    <w:bookmarkEnd w:id="40"/>
-    <w:bookmarkStart w:id="46" w:name="boxplot"/>
-    <w:p>
-      <w:pPr>
-        <w:pStyle w:val="Heading3"/>
-      </w:pPr>
-      <w:r>
-        <w:t xml:space="preserve">Boxplot</w:t>
-      </w:r>
-    </w:p>
-    <w:p>
-      <w:pPr>
-        <w:pStyle w:val="FirstParagraph"/>
-      </w:pPr>
-      <w:r>
-        <w:t xml:space="preserve">The procedure for constructing a boxplot is as follows:</w:t>
+        <w:t xml:space="preserve">Draw horizontal lines at Q1 (25th percentile), Q2 (median / 50th percentile), and Q3 (75th percentile). Enclose these horizontal lines in a box.</w:t>
+      </w:r>
+    </w:p>
+    <w:p>
+      <w:pPr>
+        <w:numPr>
+          <w:ilvl w:val="0"/>
+          <w:numId w:val="1014"/>
+        </w:numPr>
+        <w:pStyle w:val="Compact"/>
+      </w:pPr>
+      <w:r>
+        <w:t xml:space="preserve">Find the lower and upper whiskers:</w:t>
       </w:r>
     </w:p>
     <w:p>
@@ -2015,7 +2348,7 @@
         <w:pStyle w:val="Compact"/>
       </w:pPr>
       <w:r>
-        <w:t xml:space="preserve">Draw horizontal lines at Q1 (25th percentile), Q2 (median / 50th percentile), and Q3 (75th percentile). Enclose these horizontal lines in a box.</w:t>
+        <w:t xml:space="preserve">The endpoint of the lower whisker is the larger of the minimum and (Q1 – 1.5*IQR).</w:t>
       </w:r>
     </w:p>
     <w:p>
@@ -2023,30 +2356,6 @@
         <w:numPr>
           <w:ilvl w:val="0"/>
           <w:numId w:val="1015"/>
-        </w:numPr>
-        <w:pStyle w:val="Compact"/>
-      </w:pPr>
-      <w:r>
-        <w:t xml:space="preserve">Find the lower and upper whiskers:</w:t>
-      </w:r>
-    </w:p>
-    <w:p>
-      <w:pPr>
-        <w:numPr>
-          <w:ilvl w:val="0"/>
-          <w:numId w:val="1016"/>
-        </w:numPr>
-        <w:pStyle w:val="Compact"/>
-      </w:pPr>
-      <w:r>
-        <w:t xml:space="preserve">The endpoint of the lower whisker is the larger of the minimum and (Q1 – 1.5*IQR).</w:t>
-      </w:r>
-    </w:p>
-    <w:p>
-      <w:pPr>
-        <w:numPr>
-          <w:ilvl w:val="0"/>
-          <w:numId w:val="1016"/>
         </w:numPr>
         <w:pStyle w:val="Compact"/>
       </w:pPr>
@@ -2096,18 +2405,18 @@
                 <wp:inline>
                   <wp:extent cx="152400" cy="152400"/>
                   <wp:effectExtent b="0" l="0" r="0" t="0"/>
-                  <wp:docPr descr="" title="" id="41" name="Picture"/>
+                  <wp:docPr descr="" title="" id="44" name="Picture"/>
                   <a:graphic>
                     <a:graphicData uri="http://schemas.openxmlformats.org/drawingml/2006/picture">
                       <pic:pic>
                         <pic:nvPicPr>
-                          <pic:cNvPr descr="C:\Users\erobin17\AppData\Local\Programs\Quarto\share\formats\docx\note.png" id="42" name="Picture"/>
+                          <pic:cNvPr descr="C:\Users\erobin17\AppData\Local\Programs\Quarto\share\formats\docx\note.png" id="45" name="Picture"/>
                           <pic:cNvPicPr>
                             <a:picLocks noChangeArrowheads="1" noChangeAspect="1"/>
                           </pic:cNvPicPr>
                         </pic:nvPicPr>
                         <pic:blipFill>
-                          <a:blip r:embed="rId20"/>
+                          <a:blip r:embed="rId21"/>
                           <a:stretch>
                             <a:fillRect/>
                           </a:stretch>
@@ -2179,7 +2488,63 @@
           <w:bCs/>
           <w:b/>
         </w:rPr>
-        <w:t xml:space="preserve">Summary Statistics</w:t>
+        <w:t xml:space="preserve">Recall our Summary Statistics</w:t>
+      </w:r>
+    </w:p>
+    <w:p>
+      <w:pPr>
+        <w:pStyle w:val="SourceCode"/>
+      </w:pPr>
+      <w:r>
+        <w:rPr>
+          <w:rStyle w:val="FunctionTok"/>
+        </w:rPr>
+        <w:t xml:space="preserve">library</w:t>
+      </w:r>
+      <w:r>
+        <w:rPr>
+          <w:rStyle w:val="NormalTok"/>
+        </w:rPr>
+        <w:t xml:space="preserve">(infer)</w:t>
+      </w:r>
+      <w:r>
+        <w:br/>
+      </w:r>
+      <w:r>
+        <w:rPr>
+          <w:rStyle w:val="FunctionTok"/>
+        </w:rPr>
+        <w:t xml:space="preserve">favstats</w:t>
+      </w:r>
+      <w:r>
+        <w:rPr>
+          <w:rStyle w:val="NormalTok"/>
+        </w:rPr>
+        <w:t xml:space="preserve">(</w:t>
+      </w:r>
+      <w:r>
+        <w:rPr>
+          <w:rStyle w:val="SpecialCharTok"/>
+        </w:rPr>
+        <w:t xml:space="preserve">~</w:t>
+      </w:r>
+      <w:r>
+        <w:rPr>
+          <w:rStyle w:val="NormalTok"/>
+        </w:rPr>
+        <w:t xml:space="preserve"> averageRating, </w:t>
+      </w:r>
+      <w:r>
+        <w:rPr>
+          <w:rStyle w:val="AttributeTok"/>
+        </w:rPr>
+        <w:t xml:space="preserve">data =</w:t>
+      </w:r>
+      <w:r>
+        <w:rPr>
+          <w:rStyle w:val="NormalTok"/>
+        </w:rPr>
+        <w:t xml:space="preserve"> movie_ratings)</w:t>
       </w:r>
     </w:p>
     <w:p>
@@ -2211,201 +2576,216 @@
           <w:bCs/>
           <w:b/>
         </w:rPr>
-        <w:t xml:space="preserve">Bottom 6:</w:t>
-      </w:r>
-    </w:p>
-    <w:p>
-      <w:pPr>
-        <w:pStyle w:val="SourceCode"/>
-      </w:pPr>
-      <w:r>
-        <w:rPr>
-          <w:rStyle w:val="VerbatimChar"/>
-        </w:rPr>
-        <w:t xml:space="preserve"># A tibble: 7 × 1</w:t>
-      </w:r>
-      <w:r>
-        <w:br/>
-      </w:r>
-      <w:r>
-        <w:rPr>
-          <w:rStyle w:val="VerbatimChar"/>
-        </w:rPr>
-        <w:t xml:space="preserve">  averageRating</w:t>
-      </w:r>
-      <w:r>
-        <w:br/>
-      </w:r>
-      <w:r>
-        <w:rPr>
-          <w:rStyle w:val="VerbatimChar"/>
-        </w:rPr>
-        <w:t xml:space="preserve">          &lt;dbl&gt;</w:t>
-      </w:r>
-      <w:r>
-        <w:br/>
-      </w:r>
-      <w:r>
-        <w:rPr>
-          <w:rStyle w:val="VerbatimChar"/>
-        </w:rPr>
-        <w:t xml:space="preserve">1           1.9</w:t>
-      </w:r>
-      <w:r>
-        <w:br/>
-      </w:r>
-      <w:r>
-        <w:rPr>
-          <w:rStyle w:val="VerbatimChar"/>
-        </w:rPr>
-        <w:t xml:space="preserve">2           2.7</w:t>
-      </w:r>
-      <w:r>
-        <w:br/>
-      </w:r>
-      <w:r>
-        <w:rPr>
-          <w:rStyle w:val="VerbatimChar"/>
-        </w:rPr>
-        <w:t xml:space="preserve">3           2.9</w:t>
-      </w:r>
-      <w:r>
-        <w:br/>
-      </w:r>
-      <w:r>
-        <w:rPr>
-          <w:rStyle w:val="VerbatimChar"/>
-        </w:rPr>
-        <w:t xml:space="preserve">4           3.3</w:t>
-      </w:r>
-      <w:r>
-        <w:br/>
-      </w:r>
-      <w:r>
-        <w:rPr>
-          <w:rStyle w:val="VerbatimChar"/>
-        </w:rPr>
-        <w:t xml:space="preserve">5           3.7</w:t>
-      </w:r>
-      <w:r>
-        <w:br/>
-      </w:r>
-      <w:r>
-        <w:rPr>
-          <w:rStyle w:val="VerbatimChar"/>
-        </w:rPr>
-        <w:t xml:space="preserve">6           3.9</w:t>
-      </w:r>
-      <w:r>
-        <w:br/>
-      </w:r>
-      <w:r>
-        <w:rPr>
-          <w:rStyle w:val="VerbatimChar"/>
-        </w:rPr>
-        <w:t xml:space="preserve">7           3.9</w:t>
-      </w:r>
-    </w:p>
-    <w:p>
-      <w:pPr>
-        <w:pStyle w:val="FirstParagraph"/>
-      </w:pPr>
-      <w:r>
-        <w:rPr>
-          <w:bCs/>
-          <w:b/>
-        </w:rPr>
-        <w:t xml:space="preserve">Top 6:</w:t>
-      </w:r>
-    </w:p>
-    <w:p>
-      <w:pPr>
-        <w:pStyle w:val="SourceCode"/>
-      </w:pPr>
-      <w:r>
-        <w:rPr>
-          <w:rStyle w:val="VerbatimChar"/>
-        </w:rPr>
-        <w:t xml:space="preserve"># A tibble: 6 × 1</w:t>
-      </w:r>
-      <w:r>
-        <w:br/>
-      </w:r>
-      <w:r>
-        <w:rPr>
-          <w:rStyle w:val="VerbatimChar"/>
-        </w:rPr>
-        <w:t xml:space="preserve">  averageRating</w:t>
-      </w:r>
-      <w:r>
-        <w:br/>
-      </w:r>
-      <w:r>
-        <w:rPr>
-          <w:rStyle w:val="VerbatimChar"/>
-        </w:rPr>
-        <w:t xml:space="preserve">          &lt;dbl&gt;</w:t>
-      </w:r>
-      <w:r>
-        <w:br/>
-      </w:r>
-      <w:r>
-        <w:rPr>
-          <w:rStyle w:val="VerbatimChar"/>
-        </w:rPr>
-        <w:t xml:space="preserve">1           9.2</w:t>
-      </w:r>
-      <w:r>
-        <w:br/>
-      </w:r>
-      <w:r>
-        <w:rPr>
-          <w:rStyle w:val="VerbatimChar"/>
-        </w:rPr>
-        <w:t xml:space="preserve">2           8.9</w:t>
-      </w:r>
-      <w:r>
-        <w:br/>
-      </w:r>
-      <w:r>
-        <w:rPr>
-          <w:rStyle w:val="VerbatimChar"/>
-        </w:rPr>
-        <w:t xml:space="preserve">3           8.7</w:t>
-      </w:r>
-      <w:r>
-        <w:br/>
-      </w:r>
-      <w:r>
-        <w:rPr>
-          <w:rStyle w:val="VerbatimChar"/>
-        </w:rPr>
-        <w:t xml:space="preserve">4           8.7</w:t>
-      </w:r>
-      <w:r>
-        <w:br/>
-      </w:r>
-      <w:r>
-        <w:rPr>
-          <w:rStyle w:val="VerbatimChar"/>
-        </w:rPr>
-        <w:t xml:space="preserve">5           8.7</w:t>
-      </w:r>
-      <w:r>
-        <w:br/>
-      </w:r>
-      <w:r>
-        <w:rPr>
-          <w:rStyle w:val="VerbatimChar"/>
-        </w:rPr>
-        <w:t xml:space="preserve">6           8.7</w:t>
+        <w:t xml:space="preserve">Bottom 6 and Top 6 Ratings</w:t>
+      </w:r>
+    </w:p>
+    <w:tbl>
+      <w:tblPr>
+        <w:tblStyle w:val="Table"/>
+        <w:tblW w:type="pct" w:w="5000"/>
+        <w:tblLook w:firstRow="0" w:lastRow="0" w:firstColumn="0" w:lastColumn="0" w:noHBand="0" w:noVBand="0" w:val="0000"/>
+        <w:jc w:val="start"/>
+      </w:tblPr>
+      <w:tblGrid>
+        <w:gridCol w:w="3960"/>
+        <w:gridCol w:w="3960"/>
+      </w:tblGrid>
+      <w:tr>
+        <w:tc>
+          <w:tcPr/>
+          <w:p>
+            <w:pPr>
+              <w:pStyle w:val="SourceCode"/>
+              <w:jc w:val="center"/>
+            </w:pPr>
+            <w:r>
+              <w:rPr>
+                <w:rStyle w:val="VerbatimChar"/>
+              </w:rPr>
+              <w:t xml:space="preserve"># A tibble: 6 × 2</w:t>
+            </w:r>
+            <w:r>
+              <w:br/>
+            </w:r>
+            <w:r>
+              <w:rPr>
+                <w:rStyle w:val="VerbatimChar"/>
+              </w:rPr>
+              <w:t xml:space="preserve">  Movie             averageRating</w:t>
+            </w:r>
+            <w:r>
+              <w:br/>
+            </w:r>
+            <w:r>
+              <w:rPr>
+                <w:rStyle w:val="VerbatimChar"/>
+              </w:rPr>
+              <w:t xml:space="preserve">  &lt;chr&gt;                     &lt;dbl&gt;</w:t>
+            </w:r>
+            <w:r>
+              <w:br/>
+            </w:r>
+            <w:r>
+              <w:rPr>
+                <w:rStyle w:val="VerbatimChar"/>
+              </w:rPr>
+              <w:t xml:space="preserve">1 The Transcendents           9.2</w:t>
+            </w:r>
+            <w:r>
+              <w:br/>
+            </w:r>
+            <w:r>
+              <w:rPr>
+                <w:rStyle w:val="VerbatimChar"/>
+              </w:rPr>
+              <w:t xml:space="preserve">2 Afterward                   8.9</w:t>
+            </w:r>
+            <w:r>
+              <w:br/>
+            </w:r>
+            <w:r>
+              <w:rPr>
+                <w:rStyle w:val="VerbatimChar"/>
+              </w:rPr>
+              <w:t xml:space="preserve">3 Freaky                      8.7</w:t>
+            </w:r>
+            <w:r>
+              <w:br/>
+            </w:r>
+            <w:r>
+              <w:rPr>
+                <w:rStyle w:val="VerbatimChar"/>
+              </w:rPr>
+              <w:t xml:space="preserve">4 Play the Flute              8.7</w:t>
+            </w:r>
+            <w:r>
+              <w:br/>
+            </w:r>
+            <w:r>
+              <w:rPr>
+                <w:rStyle w:val="VerbatimChar"/>
+              </w:rPr>
+              <w:t xml:space="preserve">5 Doctor Sleep                8.7</w:t>
+            </w:r>
+            <w:r>
+              <w:br/>
+            </w:r>
+            <w:r>
+              <w:rPr>
+                <w:rStyle w:val="VerbatimChar"/>
+              </w:rPr>
+              <w:t xml:space="preserve">6 Heart of Africa             8.7</w:t>
+            </w:r>
+          </w:p>
+        </w:tc>
+        <w:tc>
+          <w:tcPr/>
+          <w:p>
+            <w:pPr>
+              <w:pStyle w:val="SourceCode"/>
+              <w:jc w:val="center"/>
+            </w:pPr>
+            <w:r>
+              <w:rPr>
+                <w:rStyle w:val="VerbatimChar"/>
+              </w:rPr>
+              <w:t xml:space="preserve"># A tibble: 7 × 2</w:t>
+            </w:r>
+            <w:r>
+              <w:br/>
+            </w:r>
+            <w:r>
+              <w:rPr>
+                <w:rStyle w:val="VerbatimChar"/>
+              </w:rPr>
+              <w:t xml:space="preserve">  Movie              averageRating</w:t>
+            </w:r>
+            <w:r>
+              <w:br/>
+            </w:r>
+            <w:r>
+              <w:rPr>
+                <w:rStyle w:val="VerbatimChar"/>
+              </w:rPr>
+              <w:t xml:space="preserve">  &lt;chr&gt;                      &lt;dbl&gt;</w:t>
+            </w:r>
+            <w:r>
+              <w:br/>
+            </w:r>
+            <w:r>
+              <w:rPr>
+                <w:rStyle w:val="VerbatimChar"/>
+              </w:rPr>
+              <w:t xml:space="preserve">1 Parasite                     3.9</w:t>
+            </w:r>
+            <w:r>
+              <w:br/>
+            </w:r>
+            <w:r>
+              <w:rPr>
+                <w:rStyle w:val="VerbatimChar"/>
+              </w:rPr>
+              <w:t xml:space="preserve">2 The Fox Hunter               3.9</w:t>
+            </w:r>
+            <w:r>
+              <w:br/>
+            </w:r>
+            <w:r>
+              <w:rPr>
+                <w:rStyle w:val="VerbatimChar"/>
+              </w:rPr>
+              <w:t xml:space="preserve">3 Judy                         3.7</w:t>
+            </w:r>
+            <w:r>
+              <w:br/>
+            </w:r>
+            <w:r>
+              <w:rPr>
+                <w:rStyle w:val="VerbatimChar"/>
+              </w:rPr>
+              <w:t xml:space="preserve">4 Powerbomb                    3.3</w:t>
+            </w:r>
+            <w:r>
+              <w:br/>
+            </w:r>
+            <w:r>
+              <w:rPr>
+                <w:rStyle w:val="VerbatimChar"/>
+              </w:rPr>
+              <w:t xml:space="preserve">5 Blood Widow                  2.9</w:t>
+            </w:r>
+            <w:r>
+              <w:br/>
+            </w:r>
+            <w:r>
+              <w:rPr>
+                <w:rStyle w:val="VerbatimChar"/>
+              </w:rPr>
+              <w:t xml:space="preserve">6 Dear Santa                   2.7</w:t>
+            </w:r>
+            <w:r>
+              <w:br/>
+            </w:r>
+            <w:r>
+              <w:rPr>
+                <w:rStyle w:val="VerbatimChar"/>
+              </w:rPr>
+              <w:t xml:space="preserve">7 Sex and the Future           1.9</w:t>
+            </w:r>
+          </w:p>
+        </w:tc>
+      </w:tr>
+    </w:tbl>
+    <w:p>
+      <w:r>
+        <w:br w:type="page"/>
       </w:r>
     </w:p>
     <w:p>
       <w:pPr>
         <w:numPr>
           <w:ilvl w:val="0"/>
-          <w:numId w:val="1017"/>
+          <w:numId w:val="1016"/>
         </w:numPr>
         <w:pStyle w:val="Compact"/>
       </w:pPr>
@@ -2445,18 +2825,18 @@
                 <wp:inline>
                   <wp:extent cx="4267200" cy="2021556"/>
                   <wp:effectExtent b="0" l="0" r="0" t="0"/>
-                  <wp:docPr descr="" title="" id="44" name="Picture"/>
+                  <wp:docPr descr="" title="" id="47" name="Picture"/>
                   <a:graphic>
                     <a:graphicData uri="http://schemas.openxmlformats.org/drawingml/2006/picture">
                       <pic:pic>
                         <pic:nvPicPr>
-                          <pic:cNvPr descr="05-images/boxplot.PNG" id="45" name="Picture"/>
+                          <pic:cNvPr descr="05-images/boxplot.PNG" id="48" name="Picture"/>
                           <pic:cNvPicPr>
                             <a:picLocks noChangeArrowheads="1" noChangeAspect="1"/>
                           </pic:cNvPicPr>
                         </pic:nvPicPr>
                         <pic:blipFill>
-                          <a:blip r:embed="rId43"/>
+                          <a:blip r:embed="rId46"/>
                           <a:stretch>
                             <a:fillRect/>
                           </a:stretch>
@@ -2500,28 +2880,28 @@
       <w:pPr>
         <w:numPr>
           <w:ilvl w:val="0"/>
+          <w:numId w:val="1017"/>
+        </w:numPr>
+        <w:pStyle w:val="Compact"/>
+      </w:pPr>
+      <w:r>
+        <w:t xml:space="preserve">Are there any movies that are rated unusually low? If so, which ones?</w:t>
+      </w:r>
+    </w:p>
+    <w:p>
+      <w:pPr>
+        <w:numPr>
+          <w:ilvl w:val="0"/>
           <w:numId w:val="1018"/>
         </w:numPr>
         <w:pStyle w:val="Compact"/>
       </w:pPr>
       <w:r>
-        <w:t xml:space="preserve">Are there any movies that are rated unusually low? If so, which ones?</w:t>
-      </w:r>
-    </w:p>
-    <w:p>
-      <w:pPr>
-        <w:numPr>
-          <w:ilvl w:val="0"/>
-          <w:numId w:val="1019"/>
-        </w:numPr>
-        <w:pStyle w:val="Compact"/>
-      </w:pPr>
-      <w:r>
         <w:t xml:space="preserve">Are there any movies that are rated unusually high? If so, which ones?</w:t>
       </w:r>
     </w:p>
-    <w:bookmarkEnd w:id="46"/>
-    <w:bookmarkStart w:id="52" w:name="a-discussion-of-skewness"/>
+    <w:bookmarkEnd w:id="49"/>
+    <w:bookmarkStart w:id="55" w:name="a-discussion-of-skewness"/>
     <w:p>
       <w:pPr>
         <w:pStyle w:val="Heading3"/>
@@ -2543,7 +2923,39 @@
         <w:pStyle w:val="BodyText"/>
       </w:pPr>
       <w:r>
-        <w:t xml:space="preserve">The distribution is said to be skewed to the right if the measurements tend to trail off to the right. Similarly, a distribution is skewed to the left if the measurements trail off to the left.</w:t>
+        <w:t xml:space="preserve">The distribution is said to be</w:t>
+      </w:r>
+      <w:r>
+        <w:t xml:space="preserve"> </w:t>
+      </w:r>
+      <w:r>
+        <w:rPr>
+          <w:iCs/>
+          <w:i/>
+        </w:rPr>
+        <w:t xml:space="preserve">skewed to the right</w:t>
+      </w:r>
+      <w:r>
+        <w:t xml:space="preserve"> </w:t>
+      </w:r>
+      <w:r>
+        <w:t xml:space="preserve">if the measurements tend to trail off to the right. Similarly, a distribution is</w:t>
+      </w:r>
+      <w:r>
+        <w:t xml:space="preserve"> </w:t>
+      </w:r>
+      <w:r>
+        <w:rPr>
+          <w:iCs/>
+          <w:i/>
+        </w:rPr>
+        <w:t xml:space="preserve">skewed to the left</w:t>
+      </w:r>
+      <w:r>
+        <w:t xml:space="preserve"> </w:t>
+      </w:r>
+      <w:r>
+        <w:t xml:space="preserve">if the measurements trail off to the left.</w:t>
       </w:r>
     </w:p>
     <w:tbl>
@@ -2568,18 +2980,18 @@
                 <wp:inline>
                   <wp:extent cx="4267200" cy="901122"/>
                   <wp:effectExtent b="0" l="0" r="0" t="0"/>
-                  <wp:docPr descr="" title="" id="48" name="Picture"/>
+                  <wp:docPr descr="" title="" id="51" name="Picture"/>
                   <a:graphic>
                     <a:graphicData uri="http://schemas.openxmlformats.org/drawingml/2006/picture">
                       <pic:pic>
                         <pic:nvPicPr>
-                          <pic:cNvPr descr="05-images/skewed-sketc.PNG" id="49" name="Picture"/>
+                          <pic:cNvPr descr="05-images/skewed-sketc.PNG" id="52" name="Picture"/>
                           <pic:cNvPicPr>
                             <a:picLocks noChangeArrowheads="1" noChangeAspect="1"/>
                           </pic:cNvPicPr>
                         </pic:nvPicPr>
                         <pic:blipFill>
-                          <a:blip r:embed="rId47"/>
+                          <a:blip r:embed="rId50"/>
                           <a:stretch>
                             <a:fillRect/>
                           </a:stretch>
@@ -2619,6 +3031,11 @@
         </w:tc>
       </w:tr>
     </w:tbl>
+    <w:p>
+      <w:r>
+        <w:br w:type="page"/>
+      </w:r>
+    </w:p>
     <w:tbl>
       <w:tblPr>
         <w:tblStyle w:val="Table"/>
@@ -2661,18 +3078,18 @@
                 <wp:inline>
                   <wp:extent cx="152400" cy="152400"/>
                   <wp:effectExtent b="0" l="0" r="0" t="0"/>
-                  <wp:docPr descr="" title="" id="50" name="Picture"/>
+                  <wp:docPr descr="" title="" id="53" name="Picture"/>
                   <a:graphic>
                     <a:graphicData uri="http://schemas.openxmlformats.org/drawingml/2006/picture">
                       <pic:pic>
                         <pic:nvPicPr>
-                          <pic:cNvPr descr="C:\Users\erobin17\AppData\Local\Programs\Quarto\share\formats\docx\note.png" id="51" name="Picture"/>
+                          <pic:cNvPr descr="C:\Users\erobin17\AppData\Local\Programs\Quarto\share\formats\docx\note.png" id="54" name="Picture"/>
                           <pic:cNvPicPr>
                             <a:picLocks noChangeArrowheads="1" noChangeAspect="1"/>
                           </pic:cNvPicPr>
                         </pic:nvPicPr>
                         <pic:blipFill>
-                          <a:blip r:embed="rId20"/>
+                          <a:blip r:embed="rId21"/>
                           <a:stretch>
                             <a:fillRect/>
                           </a:stretch>
@@ -2788,29 +3205,67 @@
             <w:pPr>
               <w:numPr>
                 <w:ilvl w:val="0"/>
-                <w:numId w:val="1020"/>
+                <w:numId w:val="1019"/>
               </w:numPr>
               <w:pStyle w:val="Compact"/>
             </w:pPr>
             <w:r>
-              <w:t xml:space="preserve">There are two measures of center: mean and the median</w:t>
+              <w:t xml:space="preserve">There are two measures of</w:t>
+            </w:r>
+            <w:r>
+              <w:t xml:space="preserve"> </w:t>
+            </w:r>
+            <w:r>
+              <w:rPr>
+                <w:iCs/>
+                <w:i/>
+              </w:rPr>
+              <w:t xml:space="preserve">center</w:t>
+            </w:r>
+            <w:r>
+              <w:t xml:space="preserve">: mean and the median</w:t>
             </w:r>
           </w:p>
           <w:p>
             <w:pPr>
               <w:numPr>
                 <w:ilvl w:val="0"/>
-                <w:numId w:val="1020"/>
+                <w:numId w:val="1019"/>
               </w:numPr>
               <w:pStyle w:val="Compact"/>
             </w:pPr>
             <w:r>
-              <w:t xml:space="preserve">There are two measures of spread: standard deviation and the interquartile range, IQR = Q3 − Q1.</w:t>
+              <w:t xml:space="preserve">There are two measures of</w:t>
+            </w:r>
+            <w:r>
+              <w:t xml:space="preserve"> </w:t>
+            </w:r>
+            <w:r>
+              <w:rPr>
+                <w:iCs/>
+                <w:i/>
+              </w:rPr>
+              <w:t xml:space="preserve">spread</w:t>
+            </w:r>
+            <w:r>
+              <w:t xml:space="preserve">: standard deviation and the interquartile range, IQR = Q3 − Q1.</w:t>
             </w:r>
           </w:p>
         </w:tc>
       </w:tr>
     </w:tbl>
+    <w:p>
+      <w:pPr>
+        <w:numPr>
+          <w:ilvl w:val="0"/>
+          <w:numId w:val="1020"/>
+        </w:numPr>
+        <w:pStyle w:val="Compact"/>
+      </w:pPr>
+      <w:r>
+        <w:t xml:space="preserve">Compare the three graphs of IMDb scores created above.</w:t>
+      </w:r>
+    </w:p>
     <w:p>
       <w:pPr>
         <w:numPr>
@@ -2820,7 +3275,7 @@
         <w:pStyle w:val="Compact"/>
       </w:pPr>
       <w:r>
-        <w:t xml:space="preserve">Compare the three graphs of IMDb scores created above.</w:t>
+        <w:t xml:space="preserve">Which graph(s) show the shape of the distribution?</w:t>
       </w:r>
     </w:p>
     <w:p>
@@ -2832,7 +3287,7 @@
         <w:pStyle w:val="Compact"/>
       </w:pPr>
       <w:r>
-        <w:t xml:space="preserve">Which graph(s) show the shape of the distribution?</w:t>
+        <w:t xml:space="preserve">Which graph(s) show the outliers of the distribution?</w:t>
       </w:r>
     </w:p>
     <w:p>
@@ -2844,24 +3299,12 @@
         <w:pStyle w:val="Compact"/>
       </w:pPr>
       <w:r>
-        <w:t xml:space="preserve">Which graph(s) show the outliers of the distribution?</w:t>
-      </w:r>
-    </w:p>
-    <w:p>
-      <w:pPr>
-        <w:numPr>
-          <w:ilvl w:val="0"/>
-          <w:numId w:val="1024"/>
-        </w:numPr>
-        <w:pStyle w:val="Compact"/>
-      </w:pPr>
-      <w:r>
         <w:t xml:space="preserve">Which graph plots the raw data (individual observations)?</w:t>
       </w:r>
     </w:p>
-    <w:bookmarkEnd w:id="52"/>
-    <w:bookmarkEnd w:id="53"/>
-    <w:bookmarkStart w:id="54" w:name="z-scores"/>
+    <w:bookmarkEnd w:id="55"/>
+    <w:bookmarkEnd w:id="56"/>
+    <w:bookmarkStart w:id="57" w:name="z-scores"/>
     <w:p>
       <w:pPr>
         <w:pStyle w:val="Heading2"/>
@@ -2951,12 +3394,143 @@
       <w:pPr>
         <w:numPr>
           <w:ilvl w:val="0"/>
-          <w:numId w:val="1025"/>
+          <w:numId w:val="1024"/>
         </w:numPr>
         <w:pStyle w:val="Compact"/>
       </w:pPr>
       <w:r>
         <w:t xml:space="preserve">As mentioned, the standardized values transform the data so that the data is placed on a standard, dimensionless scale that has a mean of 0 and a standard deviation of 1.</w:t>
+      </w:r>
+    </w:p>
+    <w:p>
+      <w:pPr>
+        <w:numPr>
+          <w:ilvl w:val="0"/>
+          <w:numId w:val="1024"/>
+        </w:numPr>
+        <w:pStyle w:val="Compact"/>
+      </w:pPr>
+      <w:r>
+        <w:t xml:space="preserve">If a Z-Score is negative, then the observation is that many standard deviations below the mean.</w:t>
+      </w:r>
+    </w:p>
+    <w:p>
+      <w:pPr>
+        <w:numPr>
+          <w:ilvl w:val="0"/>
+          <w:numId w:val="1024"/>
+        </w:numPr>
+        <w:pStyle w:val="Compact"/>
+      </w:pPr>
+      <w:r>
+        <w:t xml:space="preserve">If the Z-Score is positive, then the observation is that many standard deviations above the mean.</w:t>
+      </w:r>
+    </w:p>
+    <w:p>
+      <w:pPr>
+        <w:numPr>
+          <w:ilvl w:val="0"/>
+          <w:numId w:val="1024"/>
+        </w:numPr>
+        <w:pStyle w:val="Compact"/>
+      </w:pPr>
+      <w:r>
+        <w:t xml:space="preserve">If the Z-Score is 0, then the data value is the same as the mean.</w:t>
+      </w:r>
+    </w:p>
+    <w:p>
+      <w:pPr>
+        <w:numPr>
+          <w:ilvl w:val="0"/>
+          <w:numId w:val="1024"/>
+        </w:numPr>
+        <w:pStyle w:val="Compact"/>
+      </w:pPr>
+      <w:r>
+        <w:t xml:space="preserve">If the Standard Deviation is 0, then the Z-Score is not defined and thus cannot be computed.</w:t>
+      </w:r>
+    </w:p>
+    <w:p>
+      <w:pPr>
+        <w:pStyle w:val="SourceCode"/>
+      </w:pPr>
+      <w:r>
+        <w:rPr>
+          <w:rStyle w:val="VerbatimChar"/>
+        </w:rPr>
+        <w:t xml:space="preserve"># A tibble: 6 × 3</w:t>
+      </w:r>
+      <w:r>
+        <w:br/>
+      </w:r>
+      <w:r>
+        <w:rPr>
+          <w:rStyle w:val="VerbatimChar"/>
+        </w:rPr>
+        <w:t xml:space="preserve">  Movie                averageRating Zscore</w:t>
+      </w:r>
+      <w:r>
+        <w:br/>
+      </w:r>
+      <w:r>
+        <w:rPr>
+          <w:rStyle w:val="VerbatimChar"/>
+        </w:rPr>
+        <w:t xml:space="preserve">  &lt;chr&gt;                        &lt;dbl&gt;  &lt;dbl&gt;</w:t>
+      </w:r>
+      <w:r>
+        <w:br/>
+      </w:r>
+      <w:r>
+        <w:rPr>
+          <w:rStyle w:val="VerbatimChar"/>
+        </w:rPr>
+        <w:t xml:space="preserve">1 1917                           5.7 -0.798</w:t>
+      </w:r>
+      <w:r>
+        <w:br/>
+      </w:r>
+      <w:r>
+        <w:rPr>
+          <w:rStyle w:val="VerbatimChar"/>
+        </w:rPr>
+        <w:t xml:space="preserve">2 The Invisible Man              7.7  0.799</w:t>
+      </w:r>
+      <w:r>
+        <w:br/>
+      </w:r>
+      <w:r>
+        <w:rPr>
+          <w:rStyle w:val="VerbatimChar"/>
+        </w:rPr>
+        <w:t xml:space="preserve">3 The Call of the Wild           5.3 -1.12 </w:t>
+      </w:r>
+      <w:r>
+        <w:br/>
+      </w:r>
+      <w:r>
+        <w:rPr>
+          <w:rStyle w:val="VerbatimChar"/>
+        </w:rPr>
+        <w:t xml:space="preserve">4 Tenet                          8.2  1.20 </w:t>
+      </w:r>
+      <w:r>
+        <w:br/>
+      </w:r>
+      <w:r>
+        <w:rPr>
+          <w:rStyle w:val="VerbatimChar"/>
+        </w:rPr>
+        <w:t xml:space="preserve">5 Halloween                      7.8  0.879</w:t>
+      </w:r>
+      <w:r>
+        <w:br/>
+      </w:r>
+      <w:r>
+        <w:rPr>
+          <w:rStyle w:val="VerbatimChar"/>
+        </w:rPr>
+        <w:t xml:space="preserve">6 Little Women                   6.5 -0.159</w:t>
       </w:r>
     </w:p>
     <w:p>
@@ -2968,127 +3542,31 @@
         <w:pStyle w:val="Compact"/>
       </w:pPr>
       <w:r>
-        <w:t xml:space="preserve">If a Z-Score is negative, then the observation is that many standard deviations below the mean.</w:t>
-      </w:r>
-    </w:p>
-    <w:p>
-      <w:pPr>
-        <w:numPr>
-          <w:ilvl w:val="0"/>
-          <w:numId w:val="1025"/>
-        </w:numPr>
-        <w:pStyle w:val="Compact"/>
-      </w:pPr>
-      <w:r>
-        <w:t xml:space="preserve">If the Z-Score is positive, then the observation is that many standard deviations above the mean.</w:t>
-      </w:r>
-    </w:p>
-    <w:p>
-      <w:pPr>
-        <w:numPr>
-          <w:ilvl w:val="0"/>
-          <w:numId w:val="1025"/>
-        </w:numPr>
-        <w:pStyle w:val="Compact"/>
-      </w:pPr>
-      <w:r>
-        <w:t xml:space="preserve">If the Z-Score is 0, then the data value is the same as the mean.</w:t>
-      </w:r>
-    </w:p>
-    <w:p>
-      <w:pPr>
-        <w:numPr>
-          <w:ilvl w:val="0"/>
-          <w:numId w:val="1025"/>
-        </w:numPr>
-        <w:pStyle w:val="Compact"/>
-      </w:pPr>
-      <w:r>
-        <w:t xml:space="preserve">If the Standard Deviation is 0, then the Z-Score is not defined and thus cannot be computed.</w:t>
-      </w:r>
-    </w:p>
-    <w:p>
-      <w:pPr>
-        <w:pStyle w:val="SourceCode"/>
-      </w:pPr>
-      <w:r>
-        <w:rPr>
-          <w:rStyle w:val="VerbatimChar"/>
-        </w:rPr>
-        <w:t xml:space="preserve"># A tibble: 6 × 3</w:t>
-      </w:r>
-      <w:r>
-        <w:br/>
-      </w:r>
-      <w:r>
-        <w:rPr>
-          <w:rStyle w:val="VerbatimChar"/>
-        </w:rPr>
-        <w:t xml:space="preserve">  Movie                averageRating Zscore</w:t>
-      </w:r>
-      <w:r>
-        <w:br/>
-      </w:r>
-      <w:r>
-        <w:rPr>
-          <w:rStyle w:val="VerbatimChar"/>
-        </w:rPr>
-        <w:t xml:space="preserve">  &lt;chr&gt;                        &lt;dbl&gt;  &lt;dbl&gt;</w:t>
-      </w:r>
-      <w:r>
-        <w:br/>
-      </w:r>
-      <w:r>
-        <w:rPr>
-          <w:rStyle w:val="VerbatimChar"/>
-        </w:rPr>
-        <w:t xml:space="preserve">1 1917                           5.7 -0.798</w:t>
-      </w:r>
-      <w:r>
-        <w:br/>
-      </w:r>
-      <w:r>
-        <w:rPr>
-          <w:rStyle w:val="VerbatimChar"/>
-        </w:rPr>
-        <w:t xml:space="preserve">2 The Invisible Man              7.7  0.799</w:t>
-      </w:r>
-      <w:r>
-        <w:br/>
-      </w:r>
-      <w:r>
-        <w:rPr>
-          <w:rStyle w:val="VerbatimChar"/>
-        </w:rPr>
-        <w:t xml:space="preserve">3 The Call of the Wild           5.3 -1.12 </w:t>
-      </w:r>
-      <w:r>
-        <w:br/>
-      </w:r>
-      <w:r>
-        <w:rPr>
-          <w:rStyle w:val="VerbatimChar"/>
-        </w:rPr>
-        <w:t xml:space="preserve">4 Tenet                          8.2  1.20 </w:t>
-      </w:r>
-      <w:r>
-        <w:br/>
-      </w:r>
-      <w:r>
-        <w:rPr>
-          <w:rStyle w:val="VerbatimChar"/>
-        </w:rPr>
-        <w:t xml:space="preserve">5 Halloween                      7.8  0.879</w:t>
-      </w:r>
-      <w:r>
-        <w:br/>
-      </w:r>
-      <w:r>
-        <w:rPr>
-          <w:rStyle w:val="VerbatimChar"/>
-        </w:rPr>
-        <w:t xml:space="preserve">6 Little Women                   6.5 -0.159</w:t>
-      </w:r>
+        <w:t xml:space="preserve">Show how the Z-score for</w:t>
+      </w:r>
+      <w:r>
+        <w:t xml:space="preserve"> </w:t>
+      </w:r>
+      <w:r>
+        <w:t xml:space="preserve">“</w:t>
+      </w:r>
+      <w:r>
+        <w:t xml:space="preserve">Halloween</w:t>
+      </w:r>
+      <w:r>
+        <w:t xml:space="preserve">”</w:t>
+      </w:r>
+      <w:r>
+        <w:t xml:space="preserve"> </w:t>
+      </w:r>
+      <w:r>
+        <w:t xml:space="preserve">was calculated:</w:t>
+      </w:r>
+    </w:p>
+    <w:p>
+      <w:pPr>
+        <w:pStyle w:val="FirstParagraph"/>
+      </w:pPr>
     </w:p>
     <w:p>
       <w:pPr>
@@ -3099,7 +3577,7 @@
         <w:pStyle w:val="Compact"/>
       </w:pPr>
       <w:r>
-        <w:t xml:space="preserve">Show how the Z-score for</w:t>
+        <w:t xml:space="preserve">What does this tell you about the relative position of</w:t>
       </w:r>
       <w:r>
         <w:t xml:space="preserve"> </w:t>
@@ -3117,7 +3595,7 @@
         <w:t xml:space="preserve"> </w:t>
       </w:r>
       <w:r>
-        <w:t xml:space="preserve">was calculated:</w:t>
+        <w:t xml:space="preserve">in the data set?</w:t>
       </w:r>
     </w:p>
     <w:p>
@@ -3134,7 +3612,7 @@
         <w:pStyle w:val="Compact"/>
       </w:pPr>
       <w:r>
-        <w:t xml:space="preserve">What does this tell you about the relative position of</w:t>
+        <w:t xml:space="preserve">Show how the Z-score for</w:t>
       </w:r>
       <w:r>
         <w:t xml:space="preserve"> </w:t>
@@ -3143,7 +3621,7 @@
         <w:t xml:space="preserve">“</w:t>
       </w:r>
       <w:r>
-        <w:t xml:space="preserve">Halloween</w:t>
+        <w:t xml:space="preserve">The Call of the Wild</w:t>
       </w:r>
       <w:r>
         <w:t xml:space="preserve">”</w:t>
@@ -3152,7 +3630,7 @@
         <w:t xml:space="preserve"> </w:t>
       </w:r>
       <w:r>
-        <w:t xml:space="preserve">in the data set?</w:t>
+        <w:t xml:space="preserve">was calculated:</w:t>
       </w:r>
     </w:p>
     <w:p>
@@ -3169,7 +3647,7 @@
         <w:pStyle w:val="Compact"/>
       </w:pPr>
       <w:r>
-        <w:t xml:space="preserve">Show how the Z-score for</w:t>
+        <w:t xml:space="preserve">What does this tell you about the relative position of</w:t>
       </w:r>
       <w:r>
         <w:t xml:space="preserve"> </w:t>
@@ -3187,13 +3665,31 @@
         <w:t xml:space="preserve"> </w:t>
       </w:r>
       <w:r>
-        <w:t xml:space="preserve">was calculated:</w:t>
+        <w:t xml:space="preserve">in the data set?</w:t>
       </w:r>
     </w:p>
     <w:p>
       <w:pPr>
         <w:pStyle w:val="FirstParagraph"/>
       </w:pPr>
+    </w:p>
+    <w:bookmarkEnd w:id="57"/>
+    <w:bookmarkStart w:id="61" w:name="the-identification-of-outliers"/>
+    <w:p>
+      <w:pPr>
+        <w:pStyle w:val="Heading2"/>
+      </w:pPr>
+      <w:r>
+        <w:t xml:space="preserve">The Identification of Outliers</w:t>
+      </w:r>
+    </w:p>
+    <w:p>
+      <w:pPr>
+        <w:pStyle w:val="FirstParagraph"/>
+      </w:pPr>
+      <w:r>
+        <w:t xml:space="preserve">We have already discussed using boxplots to identify outliers. In addition, we can use Z-scores.</w:t>
+      </w:r>
     </w:p>
     <w:p>
       <w:pPr>
@@ -3204,48 +3700,30 @@
         <w:pStyle w:val="Compact"/>
       </w:pPr>
       <w:r>
-        <w:t xml:space="preserve">What does this tell you about the relative position of</w:t>
-      </w:r>
-      <w:r>
-        <w:t xml:space="preserve"> </w:t>
-      </w:r>
-      <w:r>
-        <w:t xml:space="preserve">“</w:t>
-      </w:r>
-      <w:r>
-        <w:t xml:space="preserve">The Call of the Wild</w:t>
-      </w:r>
-      <w:r>
-        <w:t xml:space="preserve">”</w:t>
-      </w:r>
-      <w:r>
-        <w:t xml:space="preserve"> </w:t>
-      </w:r>
-      <w:r>
-        <w:t xml:space="preserve">in the data set?</w:t>
+        <w:t xml:space="preserve">Any data value whose Z-Score is below −2 or above 2 is considered a potential outlier.</w:t>
+      </w:r>
+      <w:r>
+        <w:br/>
+      </w:r>
+    </w:p>
+    <w:p>
+      <w:pPr>
+        <w:numPr>
+          <w:ilvl w:val="0"/>
+          <w:numId w:val="1029"/>
+        </w:numPr>
+        <w:pStyle w:val="Compact"/>
+      </w:pPr>
+      <w:r>
+        <w:t xml:space="preserve">Any data value whose Z-Score is below -3 or above 3 is considered an outlier and warrants further investigation.</w:t>
       </w:r>
     </w:p>
     <w:p>
       <w:pPr>
         <w:pStyle w:val="FirstParagraph"/>
       </w:pPr>
-    </w:p>
-    <w:bookmarkEnd w:id="54"/>
-    <w:bookmarkStart w:id="58" w:name="the-identification-of-outliers"/>
-    <w:p>
-      <w:pPr>
-        <w:pStyle w:val="Heading2"/>
-      </w:pPr>
-      <w:r>
-        <w:t xml:space="preserve">The Identification of Outliers</w:t>
-      </w:r>
-    </w:p>
-    <w:p>
-      <w:pPr>
-        <w:pStyle w:val="FirstParagraph"/>
-      </w:pPr>
-      <w:r>
-        <w:t xml:space="preserve">We have already discussed using boxplots to identify outliers. In addition, we can use Z-scores.</w:t>
+      <w:r>
+        <w:t xml:space="preserve">These guidelines come from the Empirical Rule: If the probability distribution is bell-shaped and symmetric, then the Empirical Rule applies. This rule says that APPROXIMATELY…</w:t>
       </w:r>
     </w:p>
     <w:p>
@@ -3257,10 +3735,7 @@
         <w:pStyle w:val="Compact"/>
       </w:pPr>
       <w:r>
-        <w:t xml:space="preserve">Any data value whose Z-Score is below −2 or above 2 is considered a potential outlier.</w:t>
-      </w:r>
-      <w:r>
-        <w:br/>
+        <w:t xml:space="preserve">68% of the data values fall within one standard deviation of the mean.</w:t>
       </w:r>
     </w:p>
     <w:p>
@@ -3272,46 +3747,14 @@
         <w:pStyle w:val="Compact"/>
       </w:pPr>
       <w:r>
-        <w:t xml:space="preserve">Any data value whose Z-Score is below -3 or above 3 is considered an outlier and warrants further investigation.</w:t>
-      </w:r>
-    </w:p>
-    <w:p>
-      <w:pPr>
-        <w:pStyle w:val="FirstParagraph"/>
-      </w:pPr>
-      <w:r>
-        <w:t xml:space="preserve">These guidelines come from the Empirical Rule: If the probability distribution is bell-shaped and symmetric, then the Empirical Rule applies. This rule says that APPROXIMATELY…</w:t>
+        <w:t xml:space="preserve">95% of the data values fall within two standard deviations of the mean.</w:t>
       </w:r>
     </w:p>
     <w:p>
       <w:pPr>
         <w:numPr>
           <w:ilvl w:val="0"/>
-          <w:numId w:val="1031"/>
-        </w:numPr>
-        <w:pStyle w:val="Compact"/>
-      </w:pPr>
-      <w:r>
-        <w:t xml:space="preserve">68% of the data values fall within one standard deviation of the mean.</w:t>
-      </w:r>
-    </w:p>
-    <w:p>
-      <w:pPr>
-        <w:numPr>
-          <w:ilvl w:val="0"/>
-          <w:numId w:val="1031"/>
-        </w:numPr>
-        <w:pStyle w:val="Compact"/>
-      </w:pPr>
-      <w:r>
-        <w:t xml:space="preserve">95% of the data values fall within two standard deviations of the mean.</w:t>
-      </w:r>
-    </w:p>
-    <w:p>
-      <w:pPr>
-        <w:numPr>
-          <w:ilvl w:val="0"/>
-          <w:numId w:val="1031"/>
+          <w:numId w:val="1030"/>
         </w:numPr>
         <w:pStyle w:val="Compact"/>
       </w:pPr>
@@ -3341,18 +3784,18 @@
                 <wp:inline>
                   <wp:extent cx="2933700" cy="1826813"/>
                   <wp:effectExtent b="0" l="0" r="0" t="0"/>
-                  <wp:docPr descr="" title="" id="56" name="Picture"/>
+                  <wp:docPr descr="" title="" id="59" name="Picture"/>
                   <a:graphic>
                     <a:graphicData uri="http://schemas.openxmlformats.org/drawingml/2006/picture">
                       <pic:pic>
                         <pic:nvPicPr>
-                          <pic:cNvPr descr="05-images/empirical-rule.PNG" id="57" name="Picture"/>
+                          <pic:cNvPr descr="05-images/empirical-rule.PNG" id="60" name="Picture"/>
                           <pic:cNvPicPr>
                             <a:picLocks noChangeArrowheads="1" noChangeAspect="1"/>
                           </pic:cNvPicPr>
                         </pic:nvPicPr>
                         <pic:blipFill>
-                          <a:blip r:embed="rId55"/>
+                          <a:blip r:embed="rId58"/>
                           <a:stretch>
                             <a:fillRect/>
                           </a:stretch>
@@ -3392,7 +3835,7 @@
         </w:tc>
       </w:tr>
     </w:tbl>
-    <w:bookmarkEnd w:id="58"/>
+    <w:bookmarkEnd w:id="61"/>
     <w:sectPr/>
   </w:body>
 </w:document>
@@ -5015,9 +5458,6 @@
     </w:lvlOverride>
   </w:num>
   <w:num w:numId="1011">
-    <w:abstractNumId w:val="991"/>
-  </w:num>
-  <w:num w:numId="1012">
     <w:abstractNumId w:val="99414"/>
     <w:lvlOverride w:ilvl="0">
       <w:startOverride w:val="4"/>
@@ -5047,7 +5487,7 @@
       <w:startOverride w:val="4"/>
     </w:lvlOverride>
   </w:num>
-  <w:num w:numId="1013">
+  <w:num w:numId="1012">
     <w:abstractNumId w:val="99415"/>
     <w:lvlOverride w:ilvl="0">
       <w:startOverride w:val="5"/>
@@ -5077,7 +5517,7 @@
       <w:startOverride w:val="5"/>
     </w:lvlOverride>
   </w:num>
-  <w:num w:numId="1014">
+  <w:num w:numId="1013">
     <w:abstractNumId w:val="99416"/>
     <w:lvlOverride w:ilvl="0">
       <w:startOverride w:val="6"/>
@@ -5107,7 +5547,7 @@
       <w:startOverride w:val="6"/>
     </w:lvlOverride>
   </w:num>
-  <w:num w:numId="1015">
+  <w:num w:numId="1014">
     <w:abstractNumId w:val="99411"/>
     <w:lvlOverride w:ilvl="0">
       <w:startOverride w:val="1"/>
@@ -5137,10 +5577,10 @@
       <w:startOverride w:val="1"/>
     </w:lvlOverride>
   </w:num>
-  <w:num w:numId="1016">
+  <w:num w:numId="1015">
     <w:abstractNumId w:val="991"/>
   </w:num>
-  <w:num w:numId="1017">
+  <w:num w:numId="1016">
     <w:abstractNumId w:val="99417"/>
     <w:lvlOverride w:ilvl="0">
       <w:startOverride w:val="7"/>
@@ -5170,7 +5610,7 @@
       <w:startOverride w:val="7"/>
     </w:lvlOverride>
   </w:num>
-  <w:num w:numId="1018">
+  <w:num w:numId="1017">
     <w:abstractNumId w:val="99418"/>
     <w:lvlOverride w:ilvl="0">
       <w:startOverride w:val="8"/>
@@ -5200,7 +5640,7 @@
       <w:startOverride w:val="8"/>
     </w:lvlOverride>
   </w:num>
-  <w:num w:numId="1019">
+  <w:num w:numId="1018">
     <w:abstractNumId w:val="99419"/>
     <w:lvlOverride w:ilvl="0">
       <w:startOverride w:val="9"/>
@@ -5230,10 +5670,10 @@
       <w:startOverride w:val="9"/>
     </w:lvlOverride>
   </w:num>
-  <w:num w:numId="1020">
+  <w:num w:numId="1019">
     <w:abstractNumId w:val="991"/>
   </w:num>
-  <w:num w:numId="1021">
+  <w:num w:numId="1020">
     <w:abstractNumId w:val="994110"/>
     <w:lvlOverride w:ilvl="0">
       <w:startOverride w:val="10"/>
@@ -5262,6 +5702,9 @@
     <w:lvlOverride w:ilvl="8">
       <w:startOverride w:val="10"/>
     </w:lvlOverride>
+  </w:num>
+  <w:num w:numId="1021">
+    <w:abstractNumId w:val="991"/>
   </w:num>
   <w:num w:numId="1022">
     <w:abstractNumId w:val="991"/>
@@ -5273,9 +5716,6 @@
     <w:abstractNumId w:val="991"/>
   </w:num>
   <w:num w:numId="1025">
-    <w:abstractNumId w:val="991"/>
-  </w:num>
-  <w:num w:numId="1026">
     <w:abstractNumId w:val="994111"/>
     <w:lvlOverride w:ilvl="0">
       <w:startOverride w:val="11"/>
@@ -5305,7 +5745,7 @@
       <w:startOverride w:val="11"/>
     </w:lvlOverride>
   </w:num>
-  <w:num w:numId="1027">
+  <w:num w:numId="1026">
     <w:abstractNumId w:val="994112"/>
     <w:lvlOverride w:ilvl="0">
       <w:startOverride w:val="12"/>
@@ -5335,7 +5775,7 @@
       <w:startOverride w:val="12"/>
     </w:lvlOverride>
   </w:num>
-  <w:num w:numId="1028">
+  <w:num w:numId="1027">
     <w:abstractNumId w:val="994113"/>
     <w:lvlOverride w:ilvl="0">
       <w:startOverride w:val="13"/>
@@ -5365,7 +5805,7 @@
       <w:startOverride w:val="13"/>
     </w:lvlOverride>
   </w:num>
-  <w:num w:numId="1029">
+  <w:num w:numId="1028">
     <w:abstractNumId w:val="994114"/>
     <w:lvlOverride w:ilvl="0">
       <w:startOverride w:val="14"/>
@@ -5395,10 +5835,10 @@
       <w:startOverride w:val="14"/>
     </w:lvlOverride>
   </w:num>
-  <w:num w:numId="1030">
+  <w:num w:numId="1029">
     <w:abstractNumId w:val="991"/>
   </w:num>
-  <w:num w:numId="1031">
+  <w:num w:numId="1030">
     <w:abstractNumId w:val="991"/>
   </w:num>
 </w:numbering>

</xml_diff>